<commit_message>
Update after CH4 Day 3 Session
</commit_message>
<xml_diff>
--- a/Catetan.docx
+++ b/Catetan.docx
@@ -295,6 +295,734 @@
     <w:p>
       <w:r>
         <w:t>show databases;</w:t>
+      </w:r>
+    </w:p>
+    <w:p/>
+    <w:p>
+      <w:r>
+        <w:t>-------------------------------- 10 Nov 2023 ----------------------------------------</w:t>
+      </w:r>
+    </w:p>
+    <w:p>
+      <w:r>
+        <w:t>Buat jalanin sql nya:</w:t>
+      </w:r>
+    </w:p>
+    <w:p>
+      <w:r>
+        <w:t xml:space="preserve">ctrl + shift + ` </w:t>
+      </w:r>
+    </w:p>
+    <w:p>
+      <w:r>
+        <w:t>add command prompt</w:t>
+      </w:r>
+    </w:p>
+    <w:p>
+      <w:r>
+        <w:drawing>
+          <wp:inline distT="0" distB="0" distL="0" distR="0" wp14:anchorId="0F24F0F6" wp14:editId="6456C167">
+            <wp:extent cx="5731510" cy="1453515"/>
+            <wp:effectExtent l="0" t="0" r="2540" b="0"/>
+            <wp:docPr id="1450683181" name="Picture 1" descr="A screenshot of a computer&#10;&#10;Description automatically generated"/>
+            <wp:cNvGraphicFramePr>
+              <a:graphicFrameLocks xmlns:a="http://schemas.openxmlformats.org/drawingml/2006/main" noChangeAspect="1"/>
+            </wp:cNvGraphicFramePr>
+            <a:graphic xmlns:a="http://schemas.openxmlformats.org/drawingml/2006/main">
+              <a:graphicData uri="http://schemas.openxmlformats.org/drawingml/2006/picture">
+                <pic:pic xmlns:pic="http://schemas.openxmlformats.org/drawingml/2006/picture">
+                  <pic:nvPicPr>
+                    <pic:cNvPr id="1450683181" name="Picture 1" descr="A screenshot of a computer&#10;&#10;Description automatically generated"/>
+                    <pic:cNvPicPr/>
+                  </pic:nvPicPr>
+                  <pic:blipFill>
+                    <a:blip r:embed="rId6"/>
+                    <a:stretch>
+                      <a:fillRect/>
+                    </a:stretch>
+                  </pic:blipFill>
+                  <pic:spPr>
+                    <a:xfrm>
+                      <a:off x="0" y="0"/>
+                      <a:ext cx="5731510" cy="1453515"/>
+                    </a:xfrm>
+                    <a:prstGeom prst="rect">
+                      <a:avLst/>
+                    </a:prstGeom>
+                  </pic:spPr>
+                </pic:pic>
+              </a:graphicData>
+            </a:graphic>
+          </wp:inline>
+        </w:drawing>
+      </w:r>
+    </w:p>
+    <w:p/>
+    <w:p>
+      <w:r>
+        <w:t>Ctrl + shift + P</w:t>
+      </w:r>
+      <w:r>
+        <w:t xml:space="preserve"> -&gt; Reload Window </w:t>
+      </w:r>
+      <w:r>
+        <w:sym w:font="Wingdings" w:char="F0E0"/>
+      </w:r>
+      <w:r>
+        <w:t xml:space="preserve"> klo abis install extension </w:t>
+      </w:r>
+      <w:r>
+        <w:t>gk kedetect bisa di reload aja windownya.</w:t>
+      </w:r>
+    </w:p>
+    <w:p>
+      <w:r>
+        <w:t>Alt + tanda panah atau bawah buat mindahin coding</w:t>
+      </w:r>
+    </w:p>
+    <w:p>
+      <w:r>
+        <w:t>Satu ‘ Cuma bisa 1 line</w:t>
+      </w:r>
+      <w:r>
+        <w:t>. Klo mau dienter bisa ditambah \</w:t>
+      </w:r>
+    </w:p>
+    <w:p>
+      <w:r>
+        <w:t>Tiga ‘ bisa buat bungkus beberapa line code</w:t>
+      </w:r>
+    </w:p>
+    <w:p>
+      <w:r>
+        <w:t>Kutip 1 (‘) atau kutip 2 (“) bisa jalan. Tapi biasanya klo fungsi atau data pakenya ‘, klo print string pakenya “.</w:t>
+      </w:r>
+    </w:p>
+    <w:p/>
+    <w:p>
+      <w:r>
+        <w:t xml:space="preserve">View / Editor Layout / Two Rows </w:t>
+      </w:r>
+      <w:r>
+        <w:sym w:font="Wingdings" w:char="F0E0"/>
+      </w:r>
+      <w:r>
+        <w:t xml:space="preserve"> Biar bisa sambal liat hasilnya.</w:t>
+      </w:r>
+    </w:p>
+    <w:p/>
+    <w:p>
+      <w:r>
+        <w:t>Bagus bikin log:</w:t>
+      </w:r>
+    </w:p>
+    <w:p>
+      <w:pPr>
+        <w:shd w:val="clear" w:color="auto" w:fill="1F1F1F"/>
+        <w:spacing w:after="0" w:line="285" w:lineRule="atLeast"/>
+        <w:rPr>
+          <w:rFonts w:ascii="Consolas" w:eastAsia="Times New Roman" w:hAnsi="Consolas" w:cs="Times New Roman"/>
+          <w:color w:val="CCCCCC"/>
+          <w:kern w:val="0"/>
+          <w:sz w:val="21"/>
+          <w:szCs w:val="21"/>
+          <w:lang w:eastAsia="en-ID"/>
+          <w14:ligatures w14:val="none"/>
+        </w:rPr>
+      </w:pPr>
+      <w:r>
+        <w:rPr>
+          <w:rFonts w:ascii="Consolas" w:eastAsia="Times New Roman" w:hAnsi="Consolas" w:cs="Times New Roman"/>
+          <w:color w:val="C586C0"/>
+          <w:kern w:val="0"/>
+          <w:sz w:val="21"/>
+          <w:szCs w:val="21"/>
+          <w:lang w:eastAsia="en-ID"/>
+          <w14:ligatures w14:val="none"/>
+        </w:rPr>
+        <w:t>from</w:t>
+      </w:r>
+      <w:r>
+        <w:rPr>
+          <w:rFonts w:ascii="Consolas" w:eastAsia="Times New Roman" w:hAnsi="Consolas" w:cs="Times New Roman"/>
+          <w:color w:val="CCCCCC"/>
+          <w:kern w:val="0"/>
+          <w:sz w:val="21"/>
+          <w:szCs w:val="21"/>
+          <w:lang w:eastAsia="en-ID"/>
+          <w14:ligatures w14:val="none"/>
+        </w:rPr>
+        <w:t xml:space="preserve"> datetime </w:t>
+      </w:r>
+      <w:r>
+        <w:rPr>
+          <w:rFonts w:ascii="Consolas" w:eastAsia="Times New Roman" w:hAnsi="Consolas" w:cs="Times New Roman"/>
+          <w:color w:val="C586C0"/>
+          <w:kern w:val="0"/>
+          <w:sz w:val="21"/>
+          <w:szCs w:val="21"/>
+          <w:lang w:eastAsia="en-ID"/>
+          <w14:ligatures w14:val="none"/>
+        </w:rPr>
+        <w:t>import</w:t>
+      </w:r>
+      <w:r>
+        <w:rPr>
+          <w:rFonts w:ascii="Consolas" w:eastAsia="Times New Roman" w:hAnsi="Consolas" w:cs="Times New Roman"/>
+          <w:color w:val="CCCCCC"/>
+          <w:kern w:val="0"/>
+          <w:sz w:val="21"/>
+          <w:szCs w:val="21"/>
+          <w:lang w:eastAsia="en-ID"/>
+          <w14:ligatures w14:val="none"/>
+        </w:rPr>
+        <w:t xml:space="preserve"> datetime</w:t>
+      </w:r>
+    </w:p>
+    <w:p>
+      <w:pPr>
+        <w:shd w:val="clear" w:color="auto" w:fill="1F1F1F"/>
+        <w:spacing w:after="0" w:line="285" w:lineRule="atLeast"/>
+        <w:rPr>
+          <w:rFonts w:ascii="Consolas" w:eastAsia="Times New Roman" w:hAnsi="Consolas" w:cs="Times New Roman"/>
+          <w:color w:val="CCCCCC"/>
+          <w:kern w:val="0"/>
+          <w:sz w:val="21"/>
+          <w:szCs w:val="21"/>
+          <w:lang w:eastAsia="en-ID"/>
+          <w14:ligatures w14:val="none"/>
+        </w:rPr>
+      </w:pPr>
+      <w:r>
+        <w:rPr>
+          <w:rFonts w:ascii="Consolas" w:eastAsia="Times New Roman" w:hAnsi="Consolas" w:cs="Times New Roman"/>
+          <w:color w:val="CCCCCC"/>
+          <w:kern w:val="0"/>
+          <w:sz w:val="21"/>
+          <w:szCs w:val="21"/>
+          <w:lang w:eastAsia="en-ID"/>
+          <w14:ligatures w14:val="none"/>
+        </w:rPr>
+        <w:t xml:space="preserve">dtm </w:t>
+      </w:r>
+      <w:r>
+        <w:rPr>
+          <w:rFonts w:ascii="Consolas" w:eastAsia="Times New Roman" w:hAnsi="Consolas" w:cs="Times New Roman"/>
+          <w:color w:val="D4D4D4"/>
+          <w:kern w:val="0"/>
+          <w:sz w:val="21"/>
+          <w:szCs w:val="21"/>
+          <w:lang w:eastAsia="en-ID"/>
+          <w14:ligatures w14:val="none"/>
+        </w:rPr>
+        <w:t>=</w:t>
+      </w:r>
+      <w:r>
+        <w:rPr>
+          <w:rFonts w:ascii="Consolas" w:eastAsia="Times New Roman" w:hAnsi="Consolas" w:cs="Times New Roman"/>
+          <w:color w:val="CCCCCC"/>
+          <w:kern w:val="0"/>
+          <w:sz w:val="21"/>
+          <w:szCs w:val="21"/>
+          <w:lang w:eastAsia="en-ID"/>
+          <w14:ligatures w14:val="none"/>
+        </w:rPr>
+        <w:t xml:space="preserve"> datetime.now().strftime(</w:t>
+      </w:r>
+      <w:r>
+        <w:rPr>
+          <w:rFonts w:ascii="Consolas" w:eastAsia="Times New Roman" w:hAnsi="Consolas" w:cs="Times New Roman"/>
+          <w:color w:val="CE9178"/>
+          <w:kern w:val="0"/>
+          <w:sz w:val="21"/>
+          <w:szCs w:val="21"/>
+          <w:lang w:eastAsia="en-ID"/>
+          <w14:ligatures w14:val="none"/>
+        </w:rPr>
+        <w:t>"%Y-%m-</w:t>
+      </w:r>
+      <w:r>
+        <w:rPr>
+          <w:rFonts w:ascii="Consolas" w:eastAsia="Times New Roman" w:hAnsi="Consolas" w:cs="Times New Roman"/>
+          <w:color w:val="569CD6"/>
+          <w:kern w:val="0"/>
+          <w:sz w:val="21"/>
+          <w:szCs w:val="21"/>
+          <w:lang w:eastAsia="en-ID"/>
+          <w14:ligatures w14:val="none"/>
+        </w:rPr>
+        <w:t>%d</w:t>
+      </w:r>
+      <w:r>
+        <w:rPr>
+          <w:rFonts w:ascii="Consolas" w:eastAsia="Times New Roman" w:hAnsi="Consolas" w:cs="Times New Roman"/>
+          <w:color w:val="CE9178"/>
+          <w:kern w:val="0"/>
+          <w:sz w:val="21"/>
+          <w:szCs w:val="21"/>
+          <w:lang w:eastAsia="en-ID"/>
+          <w14:ligatures w14:val="none"/>
+        </w:rPr>
+        <w:t xml:space="preserve"> %H:%M:%S"</w:t>
+      </w:r>
+      <w:r>
+        <w:rPr>
+          <w:rFonts w:ascii="Consolas" w:eastAsia="Times New Roman" w:hAnsi="Consolas" w:cs="Times New Roman"/>
+          <w:color w:val="CCCCCC"/>
+          <w:kern w:val="0"/>
+          <w:sz w:val="21"/>
+          <w:szCs w:val="21"/>
+          <w:lang w:eastAsia="en-ID"/>
+          <w14:ligatures w14:val="none"/>
+        </w:rPr>
+        <w:t>)</w:t>
+      </w:r>
+    </w:p>
+    <w:p/>
+    <w:p>
+      <w:pPr>
+        <w:shd w:val="clear" w:color="auto" w:fill="1F1F1F"/>
+        <w:spacing w:after="0" w:line="285" w:lineRule="atLeast"/>
+        <w:rPr>
+          <w:rFonts w:ascii="Consolas" w:eastAsia="Times New Roman" w:hAnsi="Consolas" w:cs="Times New Roman"/>
+          <w:color w:val="CCCCCC"/>
+          <w:kern w:val="0"/>
+          <w:sz w:val="21"/>
+          <w:szCs w:val="21"/>
+          <w:lang w:eastAsia="en-ID"/>
+          <w14:ligatures w14:val="none"/>
+        </w:rPr>
+      </w:pPr>
+      <w:r>
+        <w:rPr>
+          <w:rFonts w:ascii="Consolas" w:eastAsia="Times New Roman" w:hAnsi="Consolas" w:cs="Times New Roman"/>
+          <w:color w:val="CCCCCC"/>
+          <w:kern w:val="0"/>
+          <w:sz w:val="21"/>
+          <w:szCs w:val="21"/>
+          <w:lang w:eastAsia="en-ID"/>
+          <w14:ligatures w14:val="none"/>
+        </w:rPr>
+        <w:t xml:space="preserve">success_message </w:t>
+      </w:r>
+      <w:r>
+        <w:rPr>
+          <w:rFonts w:ascii="Consolas" w:eastAsia="Times New Roman" w:hAnsi="Consolas" w:cs="Times New Roman"/>
+          <w:color w:val="D4D4D4"/>
+          <w:kern w:val="0"/>
+          <w:sz w:val="21"/>
+          <w:szCs w:val="21"/>
+          <w:lang w:eastAsia="en-ID"/>
+          <w14:ligatures w14:val="none"/>
+        </w:rPr>
+        <w:t>=</w:t>
+      </w:r>
+      <w:r>
+        <w:rPr>
+          <w:rFonts w:ascii="Consolas" w:eastAsia="Times New Roman" w:hAnsi="Consolas" w:cs="Times New Roman"/>
+          <w:color w:val="CCCCCC"/>
+          <w:kern w:val="0"/>
+          <w:sz w:val="21"/>
+          <w:szCs w:val="21"/>
+          <w:lang w:eastAsia="en-ID"/>
+          <w14:ligatures w14:val="none"/>
+        </w:rPr>
+        <w:t xml:space="preserve"> </w:t>
+      </w:r>
+      <w:r>
+        <w:rPr>
+          <w:rFonts w:ascii="Consolas" w:eastAsia="Times New Roman" w:hAnsi="Consolas" w:cs="Times New Roman"/>
+          <w:color w:val="569CD6"/>
+          <w:kern w:val="0"/>
+          <w:sz w:val="21"/>
+          <w:szCs w:val="21"/>
+          <w:lang w:eastAsia="en-ID"/>
+          <w14:ligatures w14:val="none"/>
+        </w:rPr>
+        <w:t>f</w:t>
+      </w:r>
+      <w:r>
+        <w:rPr>
+          <w:rFonts w:ascii="Consolas" w:eastAsia="Times New Roman" w:hAnsi="Consolas" w:cs="Times New Roman"/>
+          <w:color w:val="CE9178"/>
+          <w:kern w:val="0"/>
+          <w:sz w:val="21"/>
+          <w:szCs w:val="21"/>
+          <w:lang w:eastAsia="en-ID"/>
+          <w14:ligatures w14:val="none"/>
+        </w:rPr>
+        <w:t>"</w:t>
+      </w:r>
+      <w:r>
+        <w:rPr>
+          <w:rFonts w:ascii="Consolas" w:eastAsia="Times New Roman" w:hAnsi="Consolas" w:cs="Times New Roman"/>
+          <w:color w:val="569CD6"/>
+          <w:kern w:val="0"/>
+          <w:sz w:val="21"/>
+          <w:szCs w:val="21"/>
+          <w:lang w:eastAsia="en-ID"/>
+          <w14:ligatures w14:val="none"/>
+        </w:rPr>
+        <w:t>{</w:t>
+      </w:r>
+      <w:r>
+        <w:rPr>
+          <w:rFonts w:ascii="Consolas" w:eastAsia="Times New Roman" w:hAnsi="Consolas" w:cs="Times New Roman"/>
+          <w:color w:val="CCCCCC"/>
+          <w:kern w:val="0"/>
+          <w:sz w:val="21"/>
+          <w:szCs w:val="21"/>
+          <w:lang w:eastAsia="en-ID"/>
+          <w14:ligatures w14:val="none"/>
+        </w:rPr>
+        <w:t>dtm</w:t>
+      </w:r>
+      <w:r>
+        <w:rPr>
+          <w:rFonts w:ascii="Consolas" w:eastAsia="Times New Roman" w:hAnsi="Consolas" w:cs="Times New Roman"/>
+          <w:color w:val="569CD6"/>
+          <w:kern w:val="0"/>
+          <w:sz w:val="21"/>
+          <w:szCs w:val="21"/>
+          <w:lang w:eastAsia="en-ID"/>
+          <w14:ligatures w14:val="none"/>
+        </w:rPr>
+        <w:t>}</w:t>
+      </w:r>
+      <w:r>
+        <w:rPr>
+          <w:rFonts w:ascii="Consolas" w:eastAsia="Times New Roman" w:hAnsi="Consolas" w:cs="Times New Roman"/>
+          <w:color w:val="CE9178"/>
+          <w:kern w:val="0"/>
+          <w:sz w:val="21"/>
+          <w:szCs w:val="21"/>
+          <w:lang w:eastAsia="en-ID"/>
+          <w14:ligatures w14:val="none"/>
+        </w:rPr>
+        <w:t xml:space="preserve"> - Create table hobbies complete!"</w:t>
+      </w:r>
+    </w:p>
+    <w:p>
+      <w:pPr>
+        <w:shd w:val="clear" w:color="auto" w:fill="1F1F1F"/>
+        <w:spacing w:after="0" w:line="285" w:lineRule="atLeast"/>
+        <w:rPr>
+          <w:rFonts w:ascii="Consolas" w:eastAsia="Times New Roman" w:hAnsi="Consolas" w:cs="Times New Roman"/>
+          <w:color w:val="CCCCCC"/>
+          <w:kern w:val="0"/>
+          <w:sz w:val="21"/>
+          <w:szCs w:val="21"/>
+          <w:lang w:eastAsia="en-ID"/>
+          <w14:ligatures w14:val="none"/>
+        </w:rPr>
+      </w:pPr>
+      <w:r>
+        <w:rPr>
+          <w:rFonts w:ascii="Consolas" w:eastAsia="Times New Roman" w:hAnsi="Consolas" w:cs="Times New Roman"/>
+          <w:color w:val="C586C0"/>
+          <w:kern w:val="0"/>
+          <w:sz w:val="21"/>
+          <w:szCs w:val="21"/>
+          <w:lang w:eastAsia="en-ID"/>
+          <w14:ligatures w14:val="none"/>
+        </w:rPr>
+        <w:t>with</w:t>
+      </w:r>
+      <w:r>
+        <w:rPr>
+          <w:rFonts w:ascii="Consolas" w:eastAsia="Times New Roman" w:hAnsi="Consolas" w:cs="Times New Roman"/>
+          <w:color w:val="CCCCCC"/>
+          <w:kern w:val="0"/>
+          <w:sz w:val="21"/>
+          <w:szCs w:val="21"/>
+          <w:lang w:eastAsia="en-ID"/>
+          <w14:ligatures w14:val="none"/>
+        </w:rPr>
+        <w:t xml:space="preserve"> </w:t>
+      </w:r>
+      <w:r>
+        <w:rPr>
+          <w:rFonts w:ascii="Consolas" w:eastAsia="Times New Roman" w:hAnsi="Consolas" w:cs="Times New Roman"/>
+          <w:color w:val="DCDCAA"/>
+          <w:kern w:val="0"/>
+          <w:sz w:val="21"/>
+          <w:szCs w:val="21"/>
+          <w:lang w:eastAsia="en-ID"/>
+          <w14:ligatures w14:val="none"/>
+        </w:rPr>
+        <w:t>open</w:t>
+      </w:r>
+      <w:r>
+        <w:rPr>
+          <w:rFonts w:ascii="Consolas" w:eastAsia="Times New Roman" w:hAnsi="Consolas" w:cs="Times New Roman"/>
+          <w:color w:val="CCCCCC"/>
+          <w:kern w:val="0"/>
+          <w:sz w:val="21"/>
+          <w:szCs w:val="21"/>
+          <w:lang w:eastAsia="en-ID"/>
+          <w14:ligatures w14:val="none"/>
+        </w:rPr>
+        <w:t>(</w:t>
+      </w:r>
+      <w:r>
+        <w:rPr>
+          <w:rFonts w:ascii="Consolas" w:eastAsia="Times New Roman" w:hAnsi="Consolas" w:cs="Times New Roman"/>
+          <w:color w:val="CE9178"/>
+          <w:kern w:val="0"/>
+          <w:sz w:val="21"/>
+          <w:szCs w:val="21"/>
+          <w:lang w:eastAsia="en-ID"/>
+          <w14:ligatures w14:val="none"/>
+        </w:rPr>
+        <w:t>"../log/database_process.txt"</w:t>
+      </w:r>
+      <w:r>
+        <w:rPr>
+          <w:rFonts w:ascii="Consolas" w:eastAsia="Times New Roman" w:hAnsi="Consolas" w:cs="Times New Roman"/>
+          <w:color w:val="CCCCCC"/>
+          <w:kern w:val="0"/>
+          <w:sz w:val="21"/>
+          <w:szCs w:val="21"/>
+          <w:lang w:eastAsia="en-ID"/>
+          <w14:ligatures w14:val="none"/>
+        </w:rPr>
+        <w:t xml:space="preserve">, </w:t>
+      </w:r>
+      <w:r>
+        <w:rPr>
+          <w:rFonts w:ascii="Consolas" w:eastAsia="Times New Roman" w:hAnsi="Consolas" w:cs="Times New Roman"/>
+          <w:color w:val="CE9178"/>
+          <w:kern w:val="0"/>
+          <w:sz w:val="21"/>
+          <w:szCs w:val="21"/>
+          <w:lang w:eastAsia="en-ID"/>
+          <w14:ligatures w14:val="none"/>
+        </w:rPr>
+        <w:t>"a"</w:t>
+      </w:r>
+      <w:r>
+        <w:rPr>
+          <w:rFonts w:ascii="Consolas" w:eastAsia="Times New Roman" w:hAnsi="Consolas" w:cs="Times New Roman"/>
+          <w:color w:val="CCCCCC"/>
+          <w:kern w:val="0"/>
+          <w:sz w:val="21"/>
+          <w:szCs w:val="21"/>
+          <w:lang w:eastAsia="en-ID"/>
+          <w14:ligatures w14:val="none"/>
+        </w:rPr>
+        <w:t xml:space="preserve">, </w:t>
+      </w:r>
+      <w:r>
+        <w:rPr>
+          <w:rFonts w:ascii="Consolas" w:eastAsia="Times New Roman" w:hAnsi="Consolas" w:cs="Times New Roman"/>
+          <w:color w:val="9CDCFE"/>
+          <w:kern w:val="0"/>
+          <w:sz w:val="21"/>
+          <w:szCs w:val="21"/>
+          <w:lang w:eastAsia="en-ID"/>
+          <w14:ligatures w14:val="none"/>
+        </w:rPr>
+        <w:t>encoding</w:t>
+      </w:r>
+      <w:r>
+        <w:rPr>
+          <w:rFonts w:ascii="Consolas" w:eastAsia="Times New Roman" w:hAnsi="Consolas" w:cs="Times New Roman"/>
+          <w:color w:val="CCCCCC"/>
+          <w:kern w:val="0"/>
+          <w:sz w:val="21"/>
+          <w:szCs w:val="21"/>
+          <w:lang w:eastAsia="en-ID"/>
+          <w14:ligatures w14:val="none"/>
+        </w:rPr>
+        <w:t xml:space="preserve"> </w:t>
+      </w:r>
+      <w:r>
+        <w:rPr>
+          <w:rFonts w:ascii="Consolas" w:eastAsia="Times New Roman" w:hAnsi="Consolas" w:cs="Times New Roman"/>
+          <w:color w:val="D4D4D4"/>
+          <w:kern w:val="0"/>
+          <w:sz w:val="21"/>
+          <w:szCs w:val="21"/>
+          <w:lang w:eastAsia="en-ID"/>
+          <w14:ligatures w14:val="none"/>
+        </w:rPr>
+        <w:t>=</w:t>
+      </w:r>
+      <w:r>
+        <w:rPr>
+          <w:rFonts w:ascii="Consolas" w:eastAsia="Times New Roman" w:hAnsi="Consolas" w:cs="Times New Roman"/>
+          <w:color w:val="CCCCCC"/>
+          <w:kern w:val="0"/>
+          <w:sz w:val="21"/>
+          <w:szCs w:val="21"/>
+          <w:lang w:eastAsia="en-ID"/>
+          <w14:ligatures w14:val="none"/>
+        </w:rPr>
+        <w:t xml:space="preserve"> </w:t>
+      </w:r>
+      <w:r>
+        <w:rPr>
+          <w:rFonts w:ascii="Consolas" w:eastAsia="Times New Roman" w:hAnsi="Consolas" w:cs="Times New Roman"/>
+          <w:color w:val="CE9178"/>
+          <w:kern w:val="0"/>
+          <w:sz w:val="21"/>
+          <w:szCs w:val="21"/>
+          <w:lang w:eastAsia="en-ID"/>
+          <w14:ligatures w14:val="none"/>
+        </w:rPr>
+        <w:t>'latin'</w:t>
+      </w:r>
+      <w:r>
+        <w:rPr>
+          <w:rFonts w:ascii="Consolas" w:eastAsia="Times New Roman" w:hAnsi="Consolas" w:cs="Times New Roman"/>
+          <w:color w:val="CCCCCC"/>
+          <w:kern w:val="0"/>
+          <w:sz w:val="21"/>
+          <w:szCs w:val="21"/>
+          <w:lang w:eastAsia="en-ID"/>
+          <w14:ligatures w14:val="none"/>
+        </w:rPr>
+        <w:t xml:space="preserve">) </w:t>
+      </w:r>
+      <w:r>
+        <w:rPr>
+          <w:rFonts w:ascii="Consolas" w:eastAsia="Times New Roman" w:hAnsi="Consolas" w:cs="Times New Roman"/>
+          <w:color w:val="C586C0"/>
+          <w:kern w:val="0"/>
+          <w:sz w:val="21"/>
+          <w:szCs w:val="21"/>
+          <w:lang w:eastAsia="en-ID"/>
+          <w14:ligatures w14:val="none"/>
+        </w:rPr>
+        <w:t>as</w:t>
+      </w:r>
+      <w:r>
+        <w:rPr>
+          <w:rFonts w:ascii="Consolas" w:eastAsia="Times New Roman" w:hAnsi="Consolas" w:cs="Times New Roman"/>
+          <w:color w:val="CCCCCC"/>
+          <w:kern w:val="0"/>
+          <w:sz w:val="21"/>
+          <w:szCs w:val="21"/>
+          <w:lang w:eastAsia="en-ID"/>
+          <w14:ligatures w14:val="none"/>
+        </w:rPr>
+        <w:t xml:space="preserve"> log_file:</w:t>
+      </w:r>
+    </w:p>
+    <w:p>
+      <w:pPr>
+        <w:shd w:val="clear" w:color="auto" w:fill="1F1F1F"/>
+        <w:spacing w:after="0" w:line="285" w:lineRule="atLeast"/>
+        <w:rPr>
+          <w:rFonts w:ascii="Consolas" w:eastAsia="Times New Roman" w:hAnsi="Consolas" w:cs="Times New Roman"/>
+          <w:color w:val="CCCCCC"/>
+          <w:kern w:val="0"/>
+          <w:sz w:val="21"/>
+          <w:szCs w:val="21"/>
+          <w:lang w:eastAsia="en-ID"/>
+          <w14:ligatures w14:val="none"/>
+        </w:rPr>
+      </w:pPr>
+      <w:r>
+        <w:rPr>
+          <w:rFonts w:ascii="Consolas" w:eastAsia="Times New Roman" w:hAnsi="Consolas" w:cs="Times New Roman"/>
+          <w:color w:val="CCCCCC"/>
+          <w:kern w:val="0"/>
+          <w:sz w:val="21"/>
+          <w:szCs w:val="21"/>
+          <w:lang w:eastAsia="en-ID"/>
+          <w14:ligatures w14:val="none"/>
+        </w:rPr>
+        <w:t xml:space="preserve">    log_file.write(success_message </w:t>
+      </w:r>
+      <w:r>
+        <w:rPr>
+          <w:rFonts w:ascii="Consolas" w:eastAsia="Times New Roman" w:hAnsi="Consolas" w:cs="Times New Roman"/>
+          <w:color w:val="D4D4D4"/>
+          <w:kern w:val="0"/>
+          <w:sz w:val="21"/>
+          <w:szCs w:val="21"/>
+          <w:lang w:eastAsia="en-ID"/>
+          <w14:ligatures w14:val="none"/>
+        </w:rPr>
+        <w:t>+</w:t>
+      </w:r>
+      <w:r>
+        <w:rPr>
+          <w:rFonts w:ascii="Consolas" w:eastAsia="Times New Roman" w:hAnsi="Consolas" w:cs="Times New Roman"/>
+          <w:color w:val="CCCCCC"/>
+          <w:kern w:val="0"/>
+          <w:sz w:val="21"/>
+          <w:szCs w:val="21"/>
+          <w:lang w:eastAsia="en-ID"/>
+          <w14:ligatures w14:val="none"/>
+        </w:rPr>
+        <w:t xml:space="preserve"> </w:t>
+      </w:r>
+      <w:r>
+        <w:rPr>
+          <w:rFonts w:ascii="Consolas" w:eastAsia="Times New Roman" w:hAnsi="Consolas" w:cs="Times New Roman"/>
+          <w:color w:val="CE9178"/>
+          <w:kern w:val="0"/>
+          <w:sz w:val="21"/>
+          <w:szCs w:val="21"/>
+          <w:lang w:eastAsia="en-ID"/>
+          <w14:ligatures w14:val="none"/>
+        </w:rPr>
+        <w:t>"</w:t>
+      </w:r>
+      <w:r>
+        <w:rPr>
+          <w:rFonts w:ascii="Consolas" w:eastAsia="Times New Roman" w:hAnsi="Consolas" w:cs="Times New Roman"/>
+          <w:color w:val="D7BA7D"/>
+          <w:kern w:val="0"/>
+          <w:sz w:val="21"/>
+          <w:szCs w:val="21"/>
+          <w:lang w:eastAsia="en-ID"/>
+          <w14:ligatures w14:val="none"/>
+        </w:rPr>
+        <w:t>\n</w:t>
+      </w:r>
+      <w:r>
+        <w:rPr>
+          <w:rFonts w:ascii="Consolas" w:eastAsia="Times New Roman" w:hAnsi="Consolas" w:cs="Times New Roman"/>
+          <w:color w:val="CE9178"/>
+          <w:kern w:val="0"/>
+          <w:sz w:val="21"/>
+          <w:szCs w:val="21"/>
+          <w:lang w:eastAsia="en-ID"/>
+          <w14:ligatures w14:val="none"/>
+        </w:rPr>
+        <w:t>"</w:t>
+      </w:r>
+      <w:r>
+        <w:rPr>
+          <w:rFonts w:ascii="Consolas" w:eastAsia="Times New Roman" w:hAnsi="Consolas" w:cs="Times New Roman"/>
+          <w:color w:val="CCCCCC"/>
+          <w:kern w:val="0"/>
+          <w:sz w:val="21"/>
+          <w:szCs w:val="21"/>
+          <w:lang w:eastAsia="en-ID"/>
+          <w14:ligatures w14:val="none"/>
+        </w:rPr>
+        <w:t>)</w:t>
+      </w:r>
+    </w:p>
+    <w:p/>
+    <w:p>
+      <w:r>
+        <w:lastRenderedPageBreak/>
+        <w:t>Klo foldernya gk sejajar ditambahin ../</w:t>
+      </w:r>
+    </w:p>
+    <w:p>
+      <w:r>
+        <w:t>Klo udh sejajar bisa langsung log/database_process.txt</w:t>
+      </w:r>
+    </w:p>
+    <w:p>
+      <w:r>
+        <w:t>Klo gk mau bikin di 1 folder baru bisa langsung database_process.txt</w:t>
       </w:r>
     </w:p>
     <w:sectPr>

</xml_diff>

<commit_message>
13 November 2023 Session
</commit_message>
<xml_diff>
--- a/Catetan.docx
+++ b/Catetan.docx
@@ -320,6 +320,9 @@
     </w:p>
     <w:p>
       <w:r>
+        <w:rPr>
+          <w:noProof/>
+        </w:rPr>
         <w:drawing>
           <wp:inline distT="0" distB="0" distL="0" distR="0" wp14:anchorId="0F24F0F6" wp14:editId="6456C167">
             <wp:extent cx="5731510" cy="1453515"/>
@@ -1023,6 +1026,67 @@
     <w:p>
       <w:r>
         <w:t>Klo gk mau bikin di 1 folder baru bisa langsung database_process.txt</w:t>
+      </w:r>
+    </w:p>
+    <w:p/>
+    <w:p/>
+    <w:p>
+      <w:r>
+        <w:t>---------------------------------- 13 Nov 2023 --------------------------------------------</w:t>
+      </w:r>
+    </w:p>
+    <w:p/>
+    <w:p>
+      <w:r>
+        <w:t>mysql -u root -p</w:t>
+      </w:r>
+    </w:p>
+    <w:p>
+      <w:r>
+        <w:t>show tables</w:t>
+      </w:r>
+    </w:p>
+    <w:p>
+      <w:r>
+        <w:t>select * from users</w:t>
+      </w:r>
+    </w:p>
+    <w:p>
+      <w:r>
+        <w:t>ALTER TABLE users ADD COLUMN id INTEGER PRIMARY KEY AUTO_INCREMENT;</w:t>
+      </w:r>
+    </w:p>
+    <w:p/>
+    <w:p>
+      <w:r>
+        <w:t>ALTER TABLE hobbies rename column serial_number to name;</w:t>
+      </w:r>
+    </w:p>
+    <w:p/>
+    <w:p>
+      <w:r>
+        <w:t>Cara untuk mengembalikan AUTO_INCREMENT:</w:t>
+      </w:r>
+    </w:p>
+    <w:p/>
+    <w:p>
+      <w:r>
+        <w:t>DELETE FROM certificates;</w:t>
+      </w:r>
+    </w:p>
+    <w:p>
+      <w:r>
+        <w:t>ALTER TABLE certificates AUTO_INCREMENT = 1;</w:t>
+      </w:r>
+    </w:p>
+    <w:p>
+      <w:r>
+        <w:t>INSERT INTO certificates (serial_number, user_id) VALUES ('0001', 1), ('0002', 2);</w:t>
+      </w:r>
+    </w:p>
+    <w:p>
+      <w:r>
+        <w:t>SELECT * FROM certificates;</w:t>
       </w:r>
     </w:p>
     <w:sectPr>

</xml_diff>

<commit_message>
sess 3 nov 2023
</commit_message>
<xml_diff>
--- a/Catetan.docx
+++ b/Catetan.docx
@@ -4,29 +4,237 @@
   <w:body>
     <w:p>
       <w:r>
-        <w:t>------------------------------------ 26 Okt 2023 -------------------------------------------</w:t>
-      </w:r>
-    </w:p>
-    <w:p>
-      <w:r>
-        <w:t>Python 2 biasanya masih kepake buat hardware.</w:t>
+        <w:t xml:space="preserve">------------------------------------ 26 </w:t>
+      </w:r>
+      <w:proofErr w:type="spellStart"/>
+      <w:r>
+        <w:t>Okt</w:t>
+      </w:r>
+      <w:proofErr w:type="spellEnd"/>
+      <w:r>
+        <w:t xml:space="preserve"> 2023 -------------------------------------------</w:t>
+      </w:r>
+    </w:p>
+    <w:p>
+      <w:r>
+        <w:t xml:space="preserve">Python 2 </w:t>
+      </w:r>
+      <w:proofErr w:type="spellStart"/>
+      <w:r>
+        <w:t>biasanya</w:t>
+      </w:r>
+      <w:proofErr w:type="spellEnd"/>
+      <w:r>
+        <w:t xml:space="preserve"> </w:t>
+      </w:r>
+      <w:proofErr w:type="spellStart"/>
+      <w:r>
+        <w:t>masih</w:t>
+      </w:r>
+      <w:proofErr w:type="spellEnd"/>
+      <w:r>
+        <w:t xml:space="preserve"> </w:t>
+      </w:r>
+      <w:proofErr w:type="spellStart"/>
+      <w:r>
+        <w:t>kepake</w:t>
+      </w:r>
+      <w:proofErr w:type="spellEnd"/>
+      <w:r>
+        <w:t xml:space="preserve"> buat hardware.</w:t>
       </w:r>
     </w:p>
     <w:p/>
     <w:p>
       <w:r>
-        <w:t>Klo miniconda environment nya pake miniconda, klo mau pindahin file projectnya harus setting" lagi path nya.</w:t>
-      </w:r>
-    </w:p>
-    <w:p>
-      <w:r>
-        <w:t>Klo standalone (env) bisa langsung di cut trus paste aja.</w:t>
+        <w:t xml:space="preserve">Klo </w:t>
+      </w:r>
+      <w:proofErr w:type="spellStart"/>
+      <w:r>
+        <w:t>miniconda</w:t>
+      </w:r>
+      <w:proofErr w:type="spellEnd"/>
+      <w:r>
+        <w:t xml:space="preserve"> environment </w:t>
+      </w:r>
+      <w:proofErr w:type="spellStart"/>
+      <w:r>
+        <w:t>nya</w:t>
+      </w:r>
+      <w:proofErr w:type="spellEnd"/>
+      <w:r>
+        <w:t xml:space="preserve"> </w:t>
+      </w:r>
+      <w:proofErr w:type="spellStart"/>
+      <w:r>
+        <w:t>pake</w:t>
+      </w:r>
+      <w:proofErr w:type="spellEnd"/>
+      <w:r>
+        <w:t xml:space="preserve"> </w:t>
+      </w:r>
+      <w:proofErr w:type="spellStart"/>
+      <w:r>
+        <w:t>miniconda</w:t>
+      </w:r>
+      <w:proofErr w:type="spellEnd"/>
+      <w:r>
+        <w:t xml:space="preserve">, </w:t>
+      </w:r>
+      <w:proofErr w:type="spellStart"/>
+      <w:r>
+        <w:t>klo</w:t>
+      </w:r>
+      <w:proofErr w:type="spellEnd"/>
+      <w:r>
+        <w:t xml:space="preserve"> </w:t>
+      </w:r>
+      <w:proofErr w:type="spellStart"/>
+      <w:r>
+        <w:t>mau</w:t>
+      </w:r>
+      <w:proofErr w:type="spellEnd"/>
+      <w:r>
+        <w:t xml:space="preserve"> </w:t>
+      </w:r>
+      <w:proofErr w:type="spellStart"/>
+      <w:r>
+        <w:t>pindahin</w:t>
+      </w:r>
+      <w:proofErr w:type="spellEnd"/>
+      <w:r>
+        <w:t xml:space="preserve"> file </w:t>
+      </w:r>
+      <w:proofErr w:type="spellStart"/>
+      <w:r>
+        <w:t>projectnya</w:t>
+      </w:r>
+      <w:proofErr w:type="spellEnd"/>
+      <w:r>
+        <w:t xml:space="preserve"> </w:t>
+      </w:r>
+      <w:proofErr w:type="spellStart"/>
+      <w:r>
+        <w:t>harus</w:t>
+      </w:r>
+      <w:proofErr w:type="spellEnd"/>
+      <w:r>
+        <w:t xml:space="preserve"> setting" </w:t>
+      </w:r>
+      <w:proofErr w:type="spellStart"/>
+      <w:r>
+        <w:t>lagi</w:t>
+      </w:r>
+      <w:proofErr w:type="spellEnd"/>
+      <w:r>
+        <w:t xml:space="preserve"> path </w:t>
+      </w:r>
+      <w:proofErr w:type="spellStart"/>
+      <w:r>
+        <w:t>nya</w:t>
+      </w:r>
+      <w:proofErr w:type="spellEnd"/>
+      <w:r>
+        <w:t>.</w:t>
+      </w:r>
+    </w:p>
+    <w:p>
+      <w:r>
+        <w:t xml:space="preserve">Klo standalone (env) </w:t>
+      </w:r>
+      <w:proofErr w:type="spellStart"/>
+      <w:r>
+        <w:t>bisa</w:t>
+      </w:r>
+      <w:proofErr w:type="spellEnd"/>
+      <w:r>
+        <w:t xml:space="preserve"> </w:t>
+      </w:r>
+      <w:proofErr w:type="spellStart"/>
+      <w:r>
+        <w:t>langsung</w:t>
+      </w:r>
+      <w:proofErr w:type="spellEnd"/>
+      <w:r>
+        <w:t xml:space="preserve"> di cut </w:t>
+      </w:r>
+      <w:proofErr w:type="spellStart"/>
+      <w:r>
+        <w:t>trus</w:t>
+      </w:r>
+      <w:proofErr w:type="spellEnd"/>
+      <w:r>
+        <w:t xml:space="preserve"> paste </w:t>
+      </w:r>
+      <w:proofErr w:type="spellStart"/>
+      <w:r>
+        <w:t>aja</w:t>
+      </w:r>
+      <w:proofErr w:type="spellEnd"/>
+      <w:r>
+        <w:t>.</w:t>
       </w:r>
     </w:p>
     <w:p/>
     <w:p>
       <w:r>
-        <w:t>Klo dari github misal diganti nama updatenya gmn?</w:t>
+        <w:t xml:space="preserve">Klo </w:t>
+      </w:r>
+      <w:proofErr w:type="spellStart"/>
+      <w:r>
+        <w:t>dari</w:t>
+      </w:r>
+      <w:proofErr w:type="spellEnd"/>
+      <w:r>
+        <w:t xml:space="preserve"> </w:t>
+      </w:r>
+      <w:proofErr w:type="spellStart"/>
+      <w:r>
+        <w:t>github</w:t>
+      </w:r>
+      <w:proofErr w:type="spellEnd"/>
+      <w:r>
+        <w:t xml:space="preserve"> </w:t>
+      </w:r>
+      <w:proofErr w:type="spellStart"/>
+      <w:r>
+        <w:t>misal</w:t>
+      </w:r>
+      <w:proofErr w:type="spellEnd"/>
+      <w:r>
+        <w:t xml:space="preserve"> </w:t>
+      </w:r>
+      <w:proofErr w:type="spellStart"/>
+      <w:r>
+        <w:t>diganti</w:t>
+      </w:r>
+      <w:proofErr w:type="spellEnd"/>
+      <w:r>
+        <w:t xml:space="preserve"> </w:t>
+      </w:r>
+      <w:proofErr w:type="spellStart"/>
+      <w:r>
+        <w:t>nama</w:t>
+      </w:r>
+      <w:proofErr w:type="spellEnd"/>
+      <w:r>
+        <w:t xml:space="preserve"> </w:t>
+      </w:r>
+      <w:proofErr w:type="spellStart"/>
+      <w:r>
+        <w:t>updatenya</w:t>
+      </w:r>
+      <w:proofErr w:type="spellEnd"/>
+      <w:r>
+        <w:t xml:space="preserve"> </w:t>
+      </w:r>
+      <w:proofErr w:type="spellStart"/>
+      <w:r>
+        <w:t>gmn</w:t>
+      </w:r>
+      <w:proofErr w:type="spellEnd"/>
+      <w:r>
+        <w:t>?</w:t>
       </w:r>
     </w:p>
     <w:p>
@@ -38,8 +246,29 @@
         </w:numPr>
       </w:pPr>
       <w:r>
-        <w:t>Folder env nya dikeluarin dulu</w:t>
-      </w:r>
+        <w:t xml:space="preserve">Folder env </w:t>
+      </w:r>
+      <w:proofErr w:type="spellStart"/>
+      <w:r>
+        <w:t>nya</w:t>
+      </w:r>
+      <w:proofErr w:type="spellEnd"/>
+      <w:r>
+        <w:t xml:space="preserve"> </w:t>
+      </w:r>
+      <w:proofErr w:type="spellStart"/>
+      <w:r>
+        <w:t>dikeluarin</w:t>
+      </w:r>
+      <w:proofErr w:type="spellEnd"/>
+      <w:r>
+        <w:t xml:space="preserve"> </w:t>
+      </w:r>
+      <w:proofErr w:type="spellStart"/>
+      <w:r>
+        <w:t>dulu</w:t>
+      </w:r>
+      <w:proofErr w:type="spellEnd"/>
     </w:p>
     <w:p>
       <w:pPr>
@@ -50,7 +279,23 @@
         </w:numPr>
       </w:pPr>
       <w:r>
-        <w:t>Folder yg nama lama di delete</w:t>
+        <w:t xml:space="preserve">Folder </w:t>
+      </w:r>
+      <w:proofErr w:type="spellStart"/>
+      <w:r>
+        <w:t>yg</w:t>
+      </w:r>
+      <w:proofErr w:type="spellEnd"/>
+      <w:r>
+        <w:t xml:space="preserve"> </w:t>
+      </w:r>
+      <w:proofErr w:type="spellStart"/>
+      <w:r>
+        <w:t>nama</w:t>
+      </w:r>
+      <w:proofErr w:type="spellEnd"/>
+      <w:r>
+        <w:t xml:space="preserve"> lama di delete</w:t>
       </w:r>
     </w:p>
     <w:p>
@@ -62,8 +307,53 @@
         </w:numPr>
       </w:pPr>
       <w:r>
-        <w:t>git clone lagi pake link dengan nama yg baru</w:t>
-      </w:r>
+        <w:t xml:space="preserve">git clone </w:t>
+      </w:r>
+      <w:proofErr w:type="spellStart"/>
+      <w:r>
+        <w:t>lagi</w:t>
+      </w:r>
+      <w:proofErr w:type="spellEnd"/>
+      <w:r>
+        <w:t xml:space="preserve"> </w:t>
+      </w:r>
+      <w:proofErr w:type="spellStart"/>
+      <w:r>
+        <w:t>pake</w:t>
+      </w:r>
+      <w:proofErr w:type="spellEnd"/>
+      <w:r>
+        <w:t xml:space="preserve"> link </w:t>
+      </w:r>
+      <w:proofErr w:type="spellStart"/>
+      <w:r>
+        <w:t>dengan</w:t>
+      </w:r>
+      <w:proofErr w:type="spellEnd"/>
+      <w:r>
+        <w:t xml:space="preserve"> </w:t>
+      </w:r>
+      <w:proofErr w:type="spellStart"/>
+      <w:r>
+        <w:t>nama</w:t>
+      </w:r>
+      <w:proofErr w:type="spellEnd"/>
+      <w:r>
+        <w:t xml:space="preserve"> </w:t>
+      </w:r>
+      <w:proofErr w:type="spellStart"/>
+      <w:r>
+        <w:t>yg</w:t>
+      </w:r>
+      <w:proofErr w:type="spellEnd"/>
+      <w:r>
+        <w:t xml:space="preserve"> </w:t>
+      </w:r>
+      <w:proofErr w:type="spellStart"/>
+      <w:r>
+        <w:t>baru</w:t>
+      </w:r>
+      <w:proofErr w:type="spellEnd"/>
     </w:p>
     <w:p>
       <w:pPr>
@@ -75,13 +365,77 @@
         <w:spacing w:before="240"/>
       </w:pPr>
       <w:r>
-        <w:t>Folder env nya bisa dibalikin lagi ke folder yg baru.</w:t>
+        <w:t xml:space="preserve">Folder env </w:t>
+      </w:r>
+      <w:proofErr w:type="spellStart"/>
+      <w:r>
+        <w:t>nya</w:t>
+      </w:r>
+      <w:proofErr w:type="spellEnd"/>
+      <w:r>
+        <w:t xml:space="preserve"> </w:t>
+      </w:r>
+      <w:proofErr w:type="spellStart"/>
+      <w:r>
+        <w:t>bisa</w:t>
+      </w:r>
+      <w:proofErr w:type="spellEnd"/>
+      <w:r>
+        <w:t xml:space="preserve"> </w:t>
+      </w:r>
+      <w:proofErr w:type="spellStart"/>
+      <w:r>
+        <w:t>dibalikin</w:t>
+      </w:r>
+      <w:proofErr w:type="spellEnd"/>
+      <w:r>
+        <w:t xml:space="preserve"> </w:t>
+      </w:r>
+      <w:proofErr w:type="spellStart"/>
+      <w:r>
+        <w:t>lagi</w:t>
+      </w:r>
+      <w:proofErr w:type="spellEnd"/>
+      <w:r>
+        <w:t xml:space="preserve"> </w:t>
+      </w:r>
+      <w:proofErr w:type="spellStart"/>
+      <w:r>
+        <w:t>ke</w:t>
+      </w:r>
+      <w:proofErr w:type="spellEnd"/>
+      <w:r>
+        <w:t xml:space="preserve"> folder </w:t>
+      </w:r>
+      <w:proofErr w:type="spellStart"/>
+      <w:r>
+        <w:t>yg</w:t>
+      </w:r>
+      <w:proofErr w:type="spellEnd"/>
+      <w:r>
+        <w:t xml:space="preserve"> </w:t>
+      </w:r>
+      <w:proofErr w:type="spellStart"/>
+      <w:r>
+        <w:t>baru</w:t>
+      </w:r>
+      <w:proofErr w:type="spellEnd"/>
+      <w:r>
+        <w:t>.</w:t>
       </w:r>
     </w:p>
     <w:p/>
     <w:p>
       <w:r>
-        <w:t>Cara Bikin Project Baru:</w:t>
+        <w:t xml:space="preserve">Cara </w:t>
+      </w:r>
+      <w:proofErr w:type="spellStart"/>
+      <w:r>
+        <w:t>Bikin</w:t>
+      </w:r>
+      <w:proofErr w:type="spellEnd"/>
+      <w:r>
+        <w:t xml:space="preserve"> Project Baru:</w:t>
       </w:r>
     </w:p>
     <w:p>
@@ -92,8 +446,21 @@
           <w:numId w:val="3"/>
         </w:numPr>
       </w:pPr>
-      <w:r>
-        <w:t>Bikin New Repository di Github.</w:t>
+      <w:proofErr w:type="spellStart"/>
+      <w:r>
+        <w:t>Bikin</w:t>
+      </w:r>
+      <w:proofErr w:type="spellEnd"/>
+      <w:r>
+        <w:t xml:space="preserve"> New Repository di </w:t>
+      </w:r>
+      <w:proofErr w:type="spellStart"/>
+      <w:r>
+        <w:t>Github</w:t>
+      </w:r>
+      <w:proofErr w:type="spellEnd"/>
+      <w:r>
+        <w:t>.</w:t>
       </w:r>
     </w:p>
     <w:p>
@@ -105,7 +472,23 @@
         </w:numPr>
       </w:pPr>
       <w:r>
-        <w:t>Misal di Document, klik kanan Open Git Bash Here.</w:t>
+        <w:t xml:space="preserve">Misal di Document, </w:t>
+      </w:r>
+      <w:proofErr w:type="spellStart"/>
+      <w:r>
+        <w:t>klik</w:t>
+      </w:r>
+      <w:proofErr w:type="spellEnd"/>
+      <w:r>
+        <w:t xml:space="preserve"> </w:t>
+      </w:r>
+      <w:proofErr w:type="spellStart"/>
+      <w:r>
+        <w:t>kanan</w:t>
+      </w:r>
+      <w:proofErr w:type="spellEnd"/>
+      <w:r>
+        <w:t xml:space="preserve"> Open Git Bash Here.</w:t>
       </w:r>
     </w:p>
     <w:p>
@@ -117,8 +500,23 @@
         </w:numPr>
       </w:pPr>
       <w:r>
-        <w:t>Klo pake http: git clone paste link httpnya</w:t>
-      </w:r>
+        <w:t xml:space="preserve">Klo </w:t>
+      </w:r>
+      <w:proofErr w:type="spellStart"/>
+      <w:r>
+        <w:t>pake</w:t>
+      </w:r>
+      <w:proofErr w:type="spellEnd"/>
+      <w:r>
+        <w:t xml:space="preserve"> http: git clone paste link </w:t>
+      </w:r>
+      <w:proofErr w:type="spellStart"/>
+      <w:proofErr w:type="gramStart"/>
+      <w:r>
+        <w:t>httpnya</w:t>
+      </w:r>
+      <w:proofErr w:type="spellEnd"/>
+      <w:proofErr w:type="gramEnd"/>
     </w:p>
     <w:p>
       <w:pPr>
@@ -128,8 +526,37 @@
           <w:numId w:val="3"/>
         </w:numPr>
       </w:pPr>
-      <w:r>
-        <w:t>cmd di foldernya, ketik python -m venv env</w:t>
+      <w:proofErr w:type="spellStart"/>
+      <w:r>
+        <w:t>cmd</w:t>
+      </w:r>
+      <w:proofErr w:type="spellEnd"/>
+      <w:r>
+        <w:t xml:space="preserve"> di </w:t>
+      </w:r>
+      <w:proofErr w:type="spellStart"/>
+      <w:r>
+        <w:t>foldernya</w:t>
+      </w:r>
+      <w:proofErr w:type="spellEnd"/>
+      <w:r>
+        <w:t xml:space="preserve">, </w:t>
+      </w:r>
+      <w:proofErr w:type="spellStart"/>
+      <w:r>
+        <w:t>ketik</w:t>
+      </w:r>
+      <w:proofErr w:type="spellEnd"/>
+      <w:r>
+        <w:t xml:space="preserve"> python -m </w:t>
+      </w:r>
+      <w:proofErr w:type="spellStart"/>
+      <w:r>
+        <w:t>venv</w:t>
+      </w:r>
+      <w:proofErr w:type="spellEnd"/>
+      <w:r>
+        <w:t xml:space="preserve"> env</w:t>
       </w:r>
     </w:p>
     <w:p>
@@ -153,7 +580,39 @@
         </w:numPr>
       </w:pPr>
       <w:r>
-        <w:t>pip install pandas (atau terserah mau install apa)</w:t>
+        <w:t>pip install pandas (</w:t>
+      </w:r>
+      <w:proofErr w:type="spellStart"/>
+      <w:r>
+        <w:t>atau</w:t>
+      </w:r>
+      <w:proofErr w:type="spellEnd"/>
+      <w:r>
+        <w:t xml:space="preserve"> </w:t>
+      </w:r>
+      <w:proofErr w:type="spellStart"/>
+      <w:r>
+        <w:t>terserah</w:t>
+      </w:r>
+      <w:proofErr w:type="spellEnd"/>
+      <w:r>
+        <w:t xml:space="preserve"> </w:t>
+      </w:r>
+      <w:proofErr w:type="spellStart"/>
+      <w:r>
+        <w:t>mau</w:t>
+      </w:r>
+      <w:proofErr w:type="spellEnd"/>
+      <w:r>
+        <w:t xml:space="preserve"> install </w:t>
+      </w:r>
+      <w:proofErr w:type="spellStart"/>
+      <w:r>
+        <w:t>apa</w:t>
+      </w:r>
+      <w:proofErr w:type="spellEnd"/>
+      <w:r>
+        <w:t>)</w:t>
       </w:r>
     </w:p>
     <w:p>
@@ -161,26 +620,67 @@
         <w:pStyle w:val="ListParagraph"/>
       </w:pPr>
       <w:r>
-        <w:t>pip install jupyter</w:t>
-      </w:r>
+        <w:t xml:space="preserve">pip install </w:t>
+      </w:r>
+      <w:proofErr w:type="spellStart"/>
+      <w:proofErr w:type="gramStart"/>
+      <w:r>
+        <w:t>jupyter</w:t>
+      </w:r>
+      <w:proofErr w:type="spellEnd"/>
+      <w:proofErr w:type="gramEnd"/>
     </w:p>
     <w:p>
       <w:pPr>
         <w:pStyle w:val="ListParagraph"/>
       </w:pPr>
-      <w:r>
-        <w:t>jupyter notebook</w:t>
+      <w:proofErr w:type="spellStart"/>
+      <w:r>
+        <w:t>jupyter</w:t>
+      </w:r>
+      <w:proofErr w:type="spellEnd"/>
+      <w:r>
+        <w:t xml:space="preserve"> notebook</w:t>
       </w:r>
     </w:p>
     <w:p/>
     <w:p>
       <w:r>
-        <w:t>Buat nge cek package and version:</w:t>
-      </w:r>
-    </w:p>
-    <w:p>
-      <w:r>
-        <w:t>Miniconda: conda env list</w:t>
+        <w:t xml:space="preserve">Buat </w:t>
+      </w:r>
+      <w:proofErr w:type="spellStart"/>
+      <w:r>
+        <w:t>nge</w:t>
+      </w:r>
+      <w:proofErr w:type="spellEnd"/>
+      <w:r>
+        <w:t xml:space="preserve"> </w:t>
+      </w:r>
+      <w:proofErr w:type="spellStart"/>
+      <w:r>
+        <w:t>cek</w:t>
+      </w:r>
+      <w:proofErr w:type="spellEnd"/>
+      <w:r>
+        <w:t xml:space="preserve"> package and version:</w:t>
+      </w:r>
+    </w:p>
+    <w:p>
+      <w:proofErr w:type="spellStart"/>
+      <w:r>
+        <w:t>Miniconda</w:t>
+      </w:r>
+      <w:proofErr w:type="spellEnd"/>
+      <w:r>
+        <w:t xml:space="preserve">: </w:t>
+      </w:r>
+      <w:proofErr w:type="spellStart"/>
+      <w:r>
+        <w:t>conda</w:t>
+      </w:r>
+      <w:proofErr w:type="spellEnd"/>
+      <w:r>
+        <w:t xml:space="preserve"> env list</w:t>
       </w:r>
     </w:p>
     <w:p>
@@ -194,15 +694,52 @@
         <w:t>--------------------------------</w:t>
       </w:r>
       <w:r>
-        <w:t xml:space="preserve">----------- 28 Okt 2023 </w:t>
+        <w:t xml:space="preserve">----------- 28 </w:t>
+      </w:r>
+      <w:proofErr w:type="spellStart"/>
+      <w:r>
+        <w:t>Okt</w:t>
+      </w:r>
+      <w:proofErr w:type="spellEnd"/>
+      <w:r>
+        <w:t xml:space="preserve"> 2023 </w:t>
       </w:r>
       <w:r>
         <w:t>-------------------------------------------</w:t>
       </w:r>
     </w:p>
     <w:p>
-      <w:r>
-        <w:t xml:space="preserve">Kenapa masih belajar jupyter notebook? </w:t>
+      <w:proofErr w:type="spellStart"/>
+      <w:r>
+        <w:t>Kenapa</w:t>
+      </w:r>
+      <w:proofErr w:type="spellEnd"/>
+      <w:r>
+        <w:t xml:space="preserve"> </w:t>
+      </w:r>
+      <w:proofErr w:type="spellStart"/>
+      <w:r>
+        <w:t>masih</w:t>
+      </w:r>
+      <w:proofErr w:type="spellEnd"/>
+      <w:r>
+        <w:t xml:space="preserve"> </w:t>
+      </w:r>
+      <w:proofErr w:type="spellStart"/>
+      <w:r>
+        <w:t>belajar</w:t>
+      </w:r>
+      <w:proofErr w:type="spellEnd"/>
+      <w:r>
+        <w:t xml:space="preserve"> </w:t>
+      </w:r>
+      <w:proofErr w:type="spellStart"/>
+      <w:r>
+        <w:t>jupyter</w:t>
+      </w:r>
+      <w:proofErr w:type="spellEnd"/>
+      <w:r>
+        <w:t xml:space="preserve"> notebook? </w:t>
       </w:r>
     </w:p>
     <w:p>
@@ -214,7 +751,23 @@
         </w:numPr>
       </w:pPr>
       <w:r>
-        <w:t>Supaya ada pilihan tools.</w:t>
+        <w:t xml:space="preserve">Supaya </w:t>
+      </w:r>
+      <w:proofErr w:type="spellStart"/>
+      <w:r>
+        <w:t>ada</w:t>
+      </w:r>
+      <w:proofErr w:type="spellEnd"/>
+      <w:r>
+        <w:t xml:space="preserve"> </w:t>
+      </w:r>
+      <w:proofErr w:type="spellStart"/>
+      <w:r>
+        <w:t>pilihan</w:t>
+      </w:r>
+      <w:proofErr w:type="spellEnd"/>
+      <w:r>
+        <w:t xml:space="preserve"> tools.</w:t>
       </w:r>
     </w:p>
     <w:p>
@@ -226,31 +779,187 @@
         </w:numPr>
       </w:pPr>
       <w:r>
-        <w:t>Masih terpakai di beberapa case tertentu. Misal:</w:t>
+        <w:t xml:space="preserve">Masih </w:t>
+      </w:r>
+      <w:proofErr w:type="spellStart"/>
+      <w:r>
+        <w:t>terpakai</w:t>
+      </w:r>
+      <w:proofErr w:type="spellEnd"/>
+      <w:r>
+        <w:t xml:space="preserve"> di </w:t>
+      </w:r>
+      <w:proofErr w:type="spellStart"/>
+      <w:r>
+        <w:t>beberapa</w:t>
+      </w:r>
+      <w:proofErr w:type="spellEnd"/>
+      <w:r>
+        <w:t xml:space="preserve"> case </w:t>
+      </w:r>
+      <w:proofErr w:type="spellStart"/>
+      <w:r>
+        <w:t>tertentu</w:t>
+      </w:r>
+      <w:proofErr w:type="spellEnd"/>
+      <w:r>
+        <w:t>. Misal:</w:t>
       </w:r>
       <w:r>
         <w:br/>
       </w:r>
-      <w:r>
-        <w:t>Jupyter notebook biasanya kepake pas di prod, jadi development pake vscode.</w:t>
-      </w:r>
-      <w:r>
-        <w:t xml:space="preserve"> </w:t>
-      </w:r>
-      <w:r>
-        <w:t xml:space="preserve">Secara security klo pake vscode nanti bisa </w:t>
-      </w:r>
+      <w:proofErr w:type="spellStart"/>
+      <w:r>
+        <w:t>Jupyter</w:t>
+      </w:r>
+      <w:proofErr w:type="spellEnd"/>
+      <w:r>
+        <w:t xml:space="preserve"> notebook </w:t>
+      </w:r>
+      <w:proofErr w:type="spellStart"/>
+      <w:r>
+        <w:t>biasanya</w:t>
+      </w:r>
+      <w:proofErr w:type="spellEnd"/>
+      <w:r>
+        <w:t xml:space="preserve"> </w:t>
+      </w:r>
+      <w:proofErr w:type="spellStart"/>
+      <w:r>
+        <w:t>kepake</w:t>
+      </w:r>
+      <w:proofErr w:type="spellEnd"/>
+      <w:r>
+        <w:t xml:space="preserve"> pas di prod, </w:t>
+      </w:r>
+      <w:proofErr w:type="spellStart"/>
+      <w:r>
+        <w:t>jadi</w:t>
+      </w:r>
+      <w:proofErr w:type="spellEnd"/>
+      <w:r>
+        <w:t xml:space="preserve"> development </w:t>
+      </w:r>
+      <w:proofErr w:type="spellStart"/>
+      <w:r>
+        <w:t>pake</w:t>
+      </w:r>
+      <w:proofErr w:type="spellEnd"/>
+      <w:r>
+        <w:t xml:space="preserve"> </w:t>
+      </w:r>
+      <w:proofErr w:type="spellStart"/>
+      <w:r>
+        <w:t>vscode</w:t>
+      </w:r>
+      <w:proofErr w:type="spellEnd"/>
+      <w:r>
+        <w:t>.</w:t>
+      </w:r>
+      <w:r>
+        <w:t xml:space="preserve"> </w:t>
+      </w:r>
+      <w:proofErr w:type="spellStart"/>
+      <w:r>
+        <w:t>Secara</w:t>
+      </w:r>
+      <w:proofErr w:type="spellEnd"/>
+      <w:r>
+        <w:t xml:space="preserve"> security </w:t>
+      </w:r>
+      <w:proofErr w:type="spellStart"/>
+      <w:r>
+        <w:t>klo</w:t>
+      </w:r>
+      <w:proofErr w:type="spellEnd"/>
+      <w:r>
+        <w:t xml:space="preserve"> </w:t>
+      </w:r>
+      <w:proofErr w:type="spellStart"/>
+      <w:r>
+        <w:t>pake</w:t>
+      </w:r>
+      <w:proofErr w:type="spellEnd"/>
+      <w:r>
+        <w:t xml:space="preserve"> </w:t>
+      </w:r>
+      <w:proofErr w:type="spellStart"/>
+      <w:r>
+        <w:t>vscode</w:t>
+      </w:r>
+      <w:proofErr w:type="spellEnd"/>
+      <w:r>
+        <w:t xml:space="preserve"> </w:t>
+      </w:r>
+      <w:proofErr w:type="spellStart"/>
+      <w:r>
+        <w:t>nanti</w:t>
+      </w:r>
+      <w:proofErr w:type="spellEnd"/>
+      <w:r>
+        <w:t xml:space="preserve"> </w:t>
+      </w:r>
+      <w:proofErr w:type="spellStart"/>
+      <w:r>
+        <w:t>bisa</w:t>
+      </w:r>
+      <w:proofErr w:type="spellEnd"/>
+      <w:r>
+        <w:t xml:space="preserve"> </w:t>
+      </w:r>
+      <w:proofErr w:type="spellStart"/>
       <w:r>
         <w:t>keliatan</w:t>
       </w:r>
-      <w:r>
-        <w:t xml:space="preserve"> ip nya.</w:t>
+      <w:proofErr w:type="spellEnd"/>
+      <w:r>
+        <w:t xml:space="preserve"> </w:t>
+      </w:r>
+      <w:proofErr w:type="spellStart"/>
+      <w:r>
+        <w:t>ip</w:t>
+      </w:r>
+      <w:proofErr w:type="spellEnd"/>
+      <w:r>
+        <w:t xml:space="preserve"> </w:t>
+      </w:r>
+      <w:proofErr w:type="spellStart"/>
+      <w:r>
+        <w:t>nya</w:t>
+      </w:r>
+      <w:proofErr w:type="spellEnd"/>
+      <w:r>
+        <w:t>.</w:t>
       </w:r>
       <w:r>
         <w:br/>
       </w:r>
       <w:r>
-        <w:t xml:space="preserve">Bisa juga jupyter notebook nanti di server pake </w:t>
+        <w:t xml:space="preserve">Bisa juga </w:t>
+      </w:r>
+      <w:proofErr w:type="spellStart"/>
+      <w:r>
+        <w:t>jupyter</w:t>
+      </w:r>
+      <w:proofErr w:type="spellEnd"/>
+      <w:r>
+        <w:t xml:space="preserve"> notebook </w:t>
+      </w:r>
+      <w:proofErr w:type="spellStart"/>
+      <w:r>
+        <w:t>nanti</w:t>
+      </w:r>
+      <w:proofErr w:type="spellEnd"/>
+      <w:r>
+        <w:t xml:space="preserve"> di server </w:t>
+      </w:r>
+      <w:proofErr w:type="spellStart"/>
+      <w:r>
+        <w:t>pake</w:t>
+      </w:r>
+      <w:proofErr w:type="spellEnd"/>
+      <w:r>
+        <w:t xml:space="preserve"> </w:t>
       </w:r>
       <w:hyperlink r:id="rId5" w:anchor="why-kedro" w:history="1">
         <w:r>
@@ -261,7 +970,23 @@
         </w:r>
       </w:hyperlink>
       <w:r>
-        <w:t xml:space="preserve"> (kyk docker katanya).</w:t>
+        <w:t xml:space="preserve"> (</w:t>
+      </w:r>
+      <w:proofErr w:type="spellStart"/>
+      <w:r>
+        <w:t>kyk</w:t>
+      </w:r>
+      <w:proofErr w:type="spellEnd"/>
+      <w:r>
+        <w:t xml:space="preserve"> docker </w:t>
+      </w:r>
+      <w:proofErr w:type="spellStart"/>
+      <w:r>
+        <w:t>katanya</w:t>
+      </w:r>
+      <w:proofErr w:type="spellEnd"/>
+      <w:r>
+        <w:t>).</w:t>
       </w:r>
     </w:p>
     <w:p>
@@ -272,30 +997,149 @@
           <w:numId w:val="4"/>
         </w:numPr>
       </w:pPr>
-      <w:r>
-        <w:t>Trus nanti di jupyter juga bisa beda” in 8888 / 8887 / 8885 buat ngebedain yg lain develop apa.</w:t>
+      <w:proofErr w:type="spellStart"/>
+      <w:r>
+        <w:t>Trus</w:t>
+      </w:r>
+      <w:proofErr w:type="spellEnd"/>
+      <w:r>
+        <w:t xml:space="preserve"> </w:t>
+      </w:r>
+      <w:proofErr w:type="spellStart"/>
+      <w:r>
+        <w:t>nanti</w:t>
+      </w:r>
+      <w:proofErr w:type="spellEnd"/>
+      <w:r>
+        <w:t xml:space="preserve"> di </w:t>
+      </w:r>
+      <w:proofErr w:type="spellStart"/>
+      <w:r>
+        <w:t>jupyter</w:t>
+      </w:r>
+      <w:proofErr w:type="spellEnd"/>
+      <w:r>
+        <w:t xml:space="preserve"> juga </w:t>
+      </w:r>
+      <w:proofErr w:type="spellStart"/>
+      <w:r>
+        <w:t>bisa</w:t>
+      </w:r>
+      <w:proofErr w:type="spellEnd"/>
+      <w:r>
+        <w:t xml:space="preserve"> </w:t>
+      </w:r>
+      <w:proofErr w:type="spellStart"/>
+      <w:r>
+        <w:t>beda</w:t>
+      </w:r>
+      <w:proofErr w:type="spellEnd"/>
+      <w:r>
+        <w:t xml:space="preserve">” in 8888 / 8887 / 8885 buat </w:t>
+      </w:r>
+      <w:proofErr w:type="spellStart"/>
+      <w:r>
+        <w:t>ngebedain</w:t>
+      </w:r>
+      <w:proofErr w:type="spellEnd"/>
+      <w:r>
+        <w:t xml:space="preserve"> </w:t>
+      </w:r>
+      <w:proofErr w:type="spellStart"/>
+      <w:r>
+        <w:t>yg</w:t>
+      </w:r>
+      <w:proofErr w:type="spellEnd"/>
+      <w:r>
+        <w:t xml:space="preserve"> lain develop </w:t>
+      </w:r>
+      <w:proofErr w:type="spellStart"/>
+      <w:r>
+        <w:t>apa</w:t>
+      </w:r>
+      <w:proofErr w:type="spellEnd"/>
+      <w:r>
+        <w:t>.</w:t>
       </w:r>
     </w:p>
     <w:p>
       <w:r>
         <w:lastRenderedPageBreak/>
+        <w:t>--------------------------------- 3 Nov 2023 ----------------------------------------</w:t>
+      </w:r>
+    </w:p>
+    <w:p>
+      <w:r>
+        <w:t xml:space="preserve">Buat </w:t>
+      </w:r>
+      <w:proofErr w:type="spellStart"/>
+      <w:r>
+        <w:t>bikin</w:t>
+      </w:r>
+      <w:proofErr w:type="spellEnd"/>
+      <w:r>
+        <w:t xml:space="preserve"> list requirement: </w:t>
+      </w:r>
+      <w:r>
+        <w:t>pip freeze &gt; listpkg.txt</w:t>
+      </w:r>
+    </w:p>
+    <w:p>
+      <w:r>
+        <w:t xml:space="preserve">Buat install requirement: pip install -r </w:t>
+      </w:r>
+      <w:proofErr w:type="gramStart"/>
+      <w:r>
+        <w:t>listpkg.txt</w:t>
+      </w:r>
+      <w:proofErr w:type="gramEnd"/>
+    </w:p>
+    <w:p/>
+    <w:p>
+      <w:r>
         <w:t>--------------------------------- 8 Nov 2023 -----------------------------------------</w:t>
       </w:r>
     </w:p>
     <w:p>
       <w:r>
-        <w:t>Buat aktifin mysql:</w:t>
-      </w:r>
-    </w:p>
-    <w:p>
-      <w:r>
-        <w:t>mysql -u root -p</w:t>
-      </w:r>
-    </w:p>
-    <w:p>
-      <w:r>
-        <w:t>show databases;</w:t>
-      </w:r>
+        <w:t xml:space="preserve">Buat </w:t>
+      </w:r>
+      <w:proofErr w:type="spellStart"/>
+      <w:r>
+        <w:t>aktifin</w:t>
+      </w:r>
+      <w:proofErr w:type="spellEnd"/>
+      <w:r>
+        <w:t xml:space="preserve"> </w:t>
+      </w:r>
+      <w:proofErr w:type="spellStart"/>
+      <w:r>
+        <w:t>mysql</w:t>
+      </w:r>
+      <w:proofErr w:type="spellEnd"/>
+      <w:r>
+        <w:t>:</w:t>
+      </w:r>
+    </w:p>
+    <w:p>
+      <w:proofErr w:type="spellStart"/>
+      <w:r>
+        <w:t>mysql</w:t>
+      </w:r>
+      <w:proofErr w:type="spellEnd"/>
+      <w:r>
+        <w:t xml:space="preserve"> -u root -p</w:t>
+      </w:r>
+    </w:p>
+    <w:p>
+      <w:r>
+        <w:t xml:space="preserve">show </w:t>
+      </w:r>
+      <w:proofErr w:type="gramStart"/>
+      <w:r>
+        <w:t>databases;</w:t>
+      </w:r>
+      <w:proofErr w:type="gramEnd"/>
     </w:p>
     <w:p/>
     <w:p>
@@ -305,7 +1149,31 @@
     </w:p>
     <w:p>
       <w:r>
-        <w:t>Buat jalanin sql nya:</w:t>
+        <w:t xml:space="preserve">Buat </w:t>
+      </w:r>
+      <w:proofErr w:type="spellStart"/>
+      <w:r>
+        <w:t>jalanin</w:t>
+      </w:r>
+      <w:proofErr w:type="spellEnd"/>
+      <w:r>
+        <w:t xml:space="preserve"> </w:t>
+      </w:r>
+      <w:proofErr w:type="spellStart"/>
+      <w:r>
+        <w:t>sql</w:t>
+      </w:r>
+      <w:proofErr w:type="spellEnd"/>
+      <w:r>
+        <w:t xml:space="preserve"> </w:t>
+      </w:r>
+      <w:proofErr w:type="spellStart"/>
+      <w:r>
+        <w:t>nya</w:t>
+      </w:r>
+      <w:proofErr w:type="spellEnd"/>
+      <w:r>
+        <w:t>:</w:t>
       </w:r>
     </w:p>
     <w:p>
@@ -315,8 +1183,13 @@
     </w:p>
     <w:p>
       <w:r>
-        <w:t>add command prompt</w:t>
-      </w:r>
+        <w:t xml:space="preserve">add command </w:t>
+      </w:r>
+      <w:proofErr w:type="gramStart"/>
+      <w:r>
+        <w:t>prompt</w:t>
+      </w:r>
+      <w:proofErr w:type="gramEnd"/>
     </w:p>
     <w:p>
       <w:r>
@@ -372,33 +1245,301 @@
         <w:sym w:font="Wingdings" w:char="F0E0"/>
       </w:r>
       <w:r>
-        <w:t xml:space="preserve"> klo abis install extension </w:t>
-      </w:r>
-      <w:r>
-        <w:t>gk kedetect bisa di reload aja windownya.</w:t>
-      </w:r>
-    </w:p>
-    <w:p>
-      <w:r>
-        <w:t>Alt + tanda panah atau bawah buat mindahin coding</w:t>
-      </w:r>
-    </w:p>
-    <w:p>
-      <w:r>
-        <w:t>Satu ‘ Cuma bisa 1 line</w:t>
-      </w:r>
-      <w:r>
-        <w:t>. Klo mau dienter bisa ditambah \</w:t>
-      </w:r>
-    </w:p>
-    <w:p>
-      <w:r>
-        <w:t>Tiga ‘ bisa buat bungkus beberapa line code</w:t>
-      </w:r>
-    </w:p>
-    <w:p>
-      <w:r>
-        <w:t>Kutip 1 (‘) atau kutip 2 (“) bisa jalan. Tapi biasanya klo fungsi atau data pakenya ‘, klo print string pakenya “.</w:t>
+        <w:t xml:space="preserve"> </w:t>
+      </w:r>
+      <w:proofErr w:type="spellStart"/>
+      <w:r>
+        <w:t>klo</w:t>
+      </w:r>
+      <w:proofErr w:type="spellEnd"/>
+      <w:r>
+        <w:t xml:space="preserve"> </w:t>
+      </w:r>
+      <w:proofErr w:type="spellStart"/>
+      <w:r>
+        <w:t>abis</w:t>
+      </w:r>
+      <w:proofErr w:type="spellEnd"/>
+      <w:r>
+        <w:t xml:space="preserve"> install extension </w:t>
+      </w:r>
+      <w:proofErr w:type="spellStart"/>
+      <w:r>
+        <w:t>gk</w:t>
+      </w:r>
+      <w:proofErr w:type="spellEnd"/>
+      <w:r>
+        <w:t xml:space="preserve"> </w:t>
+      </w:r>
+      <w:proofErr w:type="spellStart"/>
+      <w:r>
+        <w:t>kedetect</w:t>
+      </w:r>
+      <w:proofErr w:type="spellEnd"/>
+      <w:r>
+        <w:t xml:space="preserve"> </w:t>
+      </w:r>
+      <w:proofErr w:type="spellStart"/>
+      <w:r>
+        <w:t>bisa</w:t>
+      </w:r>
+      <w:proofErr w:type="spellEnd"/>
+      <w:r>
+        <w:t xml:space="preserve"> di reload </w:t>
+      </w:r>
+      <w:proofErr w:type="spellStart"/>
+      <w:r>
+        <w:t>aja</w:t>
+      </w:r>
+      <w:proofErr w:type="spellEnd"/>
+      <w:r>
+        <w:t xml:space="preserve"> </w:t>
+      </w:r>
+      <w:proofErr w:type="spellStart"/>
+      <w:r>
+        <w:t>windownya</w:t>
+      </w:r>
+      <w:proofErr w:type="spellEnd"/>
+      <w:r>
+        <w:t>.</w:t>
+      </w:r>
+    </w:p>
+    <w:p>
+      <w:r>
+        <w:t xml:space="preserve">Alt + </w:t>
+      </w:r>
+      <w:proofErr w:type="spellStart"/>
+      <w:r>
+        <w:t>tanda</w:t>
+      </w:r>
+      <w:proofErr w:type="spellEnd"/>
+      <w:r>
+        <w:t xml:space="preserve"> </w:t>
+      </w:r>
+      <w:proofErr w:type="spellStart"/>
+      <w:r>
+        <w:t>panah</w:t>
+      </w:r>
+      <w:proofErr w:type="spellEnd"/>
+      <w:r>
+        <w:t xml:space="preserve"> </w:t>
+      </w:r>
+      <w:proofErr w:type="spellStart"/>
+      <w:r>
+        <w:t>atau</w:t>
+      </w:r>
+      <w:proofErr w:type="spellEnd"/>
+      <w:r>
+        <w:t xml:space="preserve"> </w:t>
+      </w:r>
+      <w:proofErr w:type="spellStart"/>
+      <w:r>
+        <w:t>bawah</w:t>
+      </w:r>
+      <w:proofErr w:type="spellEnd"/>
+      <w:r>
+        <w:t xml:space="preserve"> buat </w:t>
+      </w:r>
+      <w:proofErr w:type="spellStart"/>
+      <w:r>
+        <w:t>mindahin</w:t>
+      </w:r>
+      <w:proofErr w:type="spellEnd"/>
+      <w:r>
+        <w:t xml:space="preserve"> coding</w:t>
+      </w:r>
+    </w:p>
+    <w:p>
+      <w:r>
+        <w:t xml:space="preserve">Satu </w:t>
+      </w:r>
+      <w:proofErr w:type="gramStart"/>
+      <w:r>
+        <w:t>‘ Cuma</w:t>
+      </w:r>
+      <w:proofErr w:type="gramEnd"/>
+      <w:r>
+        <w:t xml:space="preserve"> </w:t>
+      </w:r>
+      <w:proofErr w:type="spellStart"/>
+      <w:r>
+        <w:t>bisa</w:t>
+      </w:r>
+      <w:proofErr w:type="spellEnd"/>
+      <w:r>
+        <w:t xml:space="preserve"> 1 line</w:t>
+      </w:r>
+      <w:r>
+        <w:t xml:space="preserve">. Klo </w:t>
+      </w:r>
+      <w:proofErr w:type="spellStart"/>
+      <w:r>
+        <w:t>mau</w:t>
+      </w:r>
+      <w:proofErr w:type="spellEnd"/>
+      <w:r>
+        <w:t xml:space="preserve"> </w:t>
+      </w:r>
+      <w:proofErr w:type="spellStart"/>
+      <w:r>
+        <w:t>dienter</w:t>
+      </w:r>
+      <w:proofErr w:type="spellEnd"/>
+      <w:r>
+        <w:t xml:space="preserve"> </w:t>
+      </w:r>
+      <w:proofErr w:type="spellStart"/>
+      <w:r>
+        <w:t>bisa</w:t>
+      </w:r>
+      <w:proofErr w:type="spellEnd"/>
+      <w:r>
+        <w:t xml:space="preserve"> </w:t>
+      </w:r>
+      <w:proofErr w:type="spellStart"/>
+      <w:r>
+        <w:t>ditambah</w:t>
+      </w:r>
+      <w:proofErr w:type="spellEnd"/>
+      <w:r>
+        <w:t xml:space="preserve"> \</w:t>
+      </w:r>
+    </w:p>
+    <w:p>
+      <w:proofErr w:type="spellStart"/>
+      <w:r>
+        <w:t>Tiga</w:t>
+      </w:r>
+      <w:proofErr w:type="spellEnd"/>
+      <w:r>
+        <w:t xml:space="preserve"> </w:t>
+      </w:r>
+      <w:proofErr w:type="gramStart"/>
+      <w:r>
+        <w:t xml:space="preserve">‘ </w:t>
+      </w:r>
+      <w:proofErr w:type="spellStart"/>
+      <w:r>
+        <w:t>bisa</w:t>
+      </w:r>
+      <w:proofErr w:type="spellEnd"/>
+      <w:proofErr w:type="gramEnd"/>
+      <w:r>
+        <w:t xml:space="preserve"> buat </w:t>
+      </w:r>
+      <w:proofErr w:type="spellStart"/>
+      <w:r>
+        <w:t>bungkus</w:t>
+      </w:r>
+      <w:proofErr w:type="spellEnd"/>
+      <w:r>
+        <w:t xml:space="preserve"> </w:t>
+      </w:r>
+      <w:proofErr w:type="spellStart"/>
+      <w:r>
+        <w:t>beberapa</w:t>
+      </w:r>
+      <w:proofErr w:type="spellEnd"/>
+      <w:r>
+        <w:t xml:space="preserve"> line code</w:t>
+      </w:r>
+    </w:p>
+    <w:p>
+      <w:proofErr w:type="spellStart"/>
+      <w:r>
+        <w:t>Kutip</w:t>
+      </w:r>
+      <w:proofErr w:type="spellEnd"/>
+      <w:r>
+        <w:t xml:space="preserve"> 1 (‘) </w:t>
+      </w:r>
+      <w:proofErr w:type="spellStart"/>
+      <w:r>
+        <w:t>atau</w:t>
+      </w:r>
+      <w:proofErr w:type="spellEnd"/>
+      <w:r>
+        <w:t xml:space="preserve"> </w:t>
+      </w:r>
+      <w:proofErr w:type="spellStart"/>
+      <w:r>
+        <w:t>kutip</w:t>
+      </w:r>
+      <w:proofErr w:type="spellEnd"/>
+      <w:r>
+        <w:t xml:space="preserve"> 2 (“) </w:t>
+      </w:r>
+      <w:proofErr w:type="spellStart"/>
+      <w:r>
+        <w:t>bisa</w:t>
+      </w:r>
+      <w:proofErr w:type="spellEnd"/>
+      <w:r>
+        <w:t xml:space="preserve"> </w:t>
+      </w:r>
+      <w:proofErr w:type="spellStart"/>
+      <w:r>
+        <w:t>jalan</w:t>
+      </w:r>
+      <w:proofErr w:type="spellEnd"/>
+      <w:r>
+        <w:t xml:space="preserve">. Tapi </w:t>
+      </w:r>
+      <w:proofErr w:type="spellStart"/>
+      <w:r>
+        <w:t>biasanya</w:t>
+      </w:r>
+      <w:proofErr w:type="spellEnd"/>
+      <w:r>
+        <w:t xml:space="preserve"> </w:t>
+      </w:r>
+      <w:proofErr w:type="spellStart"/>
+      <w:r>
+        <w:t>klo</w:t>
+      </w:r>
+      <w:proofErr w:type="spellEnd"/>
+      <w:r>
+        <w:t xml:space="preserve"> </w:t>
+      </w:r>
+      <w:proofErr w:type="spellStart"/>
+      <w:r>
+        <w:t>fungsi</w:t>
+      </w:r>
+      <w:proofErr w:type="spellEnd"/>
+      <w:r>
+        <w:t xml:space="preserve"> </w:t>
+      </w:r>
+      <w:proofErr w:type="spellStart"/>
+      <w:r>
+        <w:t>atau</w:t>
+      </w:r>
+      <w:proofErr w:type="spellEnd"/>
+      <w:r>
+        <w:t xml:space="preserve"> data </w:t>
+      </w:r>
+      <w:proofErr w:type="spellStart"/>
+      <w:r>
+        <w:t>pakenya</w:t>
+      </w:r>
+      <w:proofErr w:type="spellEnd"/>
+      <w:r>
+        <w:t xml:space="preserve"> ‘, </w:t>
+      </w:r>
+      <w:proofErr w:type="spellStart"/>
+      <w:r>
+        <w:t>klo</w:t>
+      </w:r>
+      <w:proofErr w:type="spellEnd"/>
+      <w:r>
+        <w:t xml:space="preserve"> print string </w:t>
+      </w:r>
+      <w:proofErr w:type="spellStart"/>
+      <w:r>
+        <w:t>pakenya</w:t>
+      </w:r>
+      <w:proofErr w:type="spellEnd"/>
+      <w:r>
+        <w:t xml:space="preserve"> “.</w:t>
       </w:r>
     </w:p>
     <w:p/>
@@ -410,13 +1551,45 @@
         <w:sym w:font="Wingdings" w:char="F0E0"/>
       </w:r>
       <w:r>
-        <w:t xml:space="preserve"> Biar bisa sambal liat hasilnya.</w:t>
+        <w:t xml:space="preserve"> Biar </w:t>
+      </w:r>
+      <w:proofErr w:type="spellStart"/>
+      <w:r>
+        <w:t>bisa</w:t>
+      </w:r>
+      <w:proofErr w:type="spellEnd"/>
+      <w:r>
+        <w:t xml:space="preserve"> sambal </w:t>
+      </w:r>
+      <w:proofErr w:type="spellStart"/>
+      <w:r>
+        <w:t>liat</w:t>
+      </w:r>
+      <w:proofErr w:type="spellEnd"/>
+      <w:r>
+        <w:t xml:space="preserve"> </w:t>
+      </w:r>
+      <w:proofErr w:type="spellStart"/>
+      <w:r>
+        <w:t>hasilnya</w:t>
+      </w:r>
+      <w:proofErr w:type="spellEnd"/>
+      <w:r>
+        <w:t>.</w:t>
       </w:r>
     </w:p>
     <w:p/>
     <w:p>
       <w:r>
-        <w:t>Bagus bikin log:</w:t>
+        <w:t xml:space="preserve">Bagus </w:t>
+      </w:r>
+      <w:proofErr w:type="spellStart"/>
+      <w:r>
+        <w:t>bikin</w:t>
+      </w:r>
+      <w:proofErr w:type="spellEnd"/>
+      <w:r>
+        <w:t xml:space="preserve"> log:</w:t>
       </w:r>
     </w:p>
     <w:p>
@@ -496,6 +1669,7 @@
           <w14:ligatures w14:val="none"/>
         </w:rPr>
       </w:pPr>
+      <w:proofErr w:type="spellStart"/>
       <w:r>
         <w:rPr>
           <w:rFonts w:ascii="Consolas" w:eastAsia="Times New Roman" w:hAnsi="Consolas" w:cs="Times New Roman"/>
@@ -506,7 +1680,21 @@
           <w:lang w:eastAsia="en-ID"/>
           <w14:ligatures w14:val="none"/>
         </w:rPr>
-        <w:t xml:space="preserve">dtm </w:t>
+        <w:lastRenderedPageBreak/>
+        <w:t>dtm</w:t>
+      </w:r>
+      <w:proofErr w:type="spellEnd"/>
+      <w:r>
+        <w:rPr>
+          <w:rFonts w:ascii="Consolas" w:eastAsia="Times New Roman" w:hAnsi="Consolas" w:cs="Times New Roman"/>
+          <w:color w:val="CCCCCC"/>
+          <w:kern w:val="0"/>
+          <w:sz w:val="21"/>
+          <w:szCs w:val="21"/>
+          <w:lang w:eastAsia="en-ID"/>
+          <w14:ligatures w14:val="none"/>
+        </w:rPr>
+        <w:t xml:space="preserve"> </w:t>
       </w:r>
       <w:r>
         <w:rPr>
@@ -530,7 +1718,73 @@
           <w:lang w:eastAsia="en-ID"/>
           <w14:ligatures w14:val="none"/>
         </w:rPr>
-        <w:t xml:space="preserve"> datetime.now().strftime(</w:t>
+        <w:t xml:space="preserve"> </w:t>
+      </w:r>
+      <w:proofErr w:type="spellStart"/>
+      <w:proofErr w:type="gramStart"/>
+      <w:r>
+        <w:rPr>
+          <w:rFonts w:ascii="Consolas" w:eastAsia="Times New Roman" w:hAnsi="Consolas" w:cs="Times New Roman"/>
+          <w:color w:val="CCCCCC"/>
+          <w:kern w:val="0"/>
+          <w:sz w:val="21"/>
+          <w:szCs w:val="21"/>
+          <w:lang w:eastAsia="en-ID"/>
+          <w14:ligatures w14:val="none"/>
+        </w:rPr>
+        <w:t>datetime.now</w:t>
+      </w:r>
+      <w:proofErr w:type="spellEnd"/>
+      <w:r>
+        <w:rPr>
+          <w:rFonts w:ascii="Consolas" w:eastAsia="Times New Roman" w:hAnsi="Consolas" w:cs="Times New Roman"/>
+          <w:color w:val="CCCCCC"/>
+          <w:kern w:val="0"/>
+          <w:sz w:val="21"/>
+          <w:szCs w:val="21"/>
+          <w:lang w:eastAsia="en-ID"/>
+          <w14:ligatures w14:val="none"/>
+        </w:rPr>
+        <w:t>(</w:t>
+      </w:r>
+      <w:proofErr w:type="gramEnd"/>
+      <w:r>
+        <w:rPr>
+          <w:rFonts w:ascii="Consolas" w:eastAsia="Times New Roman" w:hAnsi="Consolas" w:cs="Times New Roman"/>
+          <w:color w:val="CCCCCC"/>
+          <w:kern w:val="0"/>
+          <w:sz w:val="21"/>
+          <w:szCs w:val="21"/>
+          <w:lang w:eastAsia="en-ID"/>
+          <w14:ligatures w14:val="none"/>
+        </w:rPr>
+        <w:t>).</w:t>
+      </w:r>
+      <w:proofErr w:type="spellStart"/>
+      <w:r>
+        <w:rPr>
+          <w:rFonts w:ascii="Consolas" w:eastAsia="Times New Roman" w:hAnsi="Consolas" w:cs="Times New Roman"/>
+          <w:color w:val="CCCCCC"/>
+          <w:kern w:val="0"/>
+          <w:sz w:val="21"/>
+          <w:szCs w:val="21"/>
+          <w:lang w:eastAsia="en-ID"/>
+          <w14:ligatures w14:val="none"/>
+        </w:rPr>
+        <w:t>strftime</w:t>
+      </w:r>
+      <w:proofErr w:type="spellEnd"/>
+      <w:r>
+        <w:rPr>
+          <w:rFonts w:ascii="Consolas" w:eastAsia="Times New Roman" w:hAnsi="Consolas" w:cs="Times New Roman"/>
+          <w:color w:val="CCCCCC"/>
+          <w:kern w:val="0"/>
+          <w:sz w:val="21"/>
+          <w:szCs w:val="21"/>
+          <w:lang w:eastAsia="en-ID"/>
+          <w14:ligatures w14:val="none"/>
+        </w:rPr>
+        <w:t>(</w:t>
       </w:r>
       <w:r>
         <w:rPr>
@@ -596,6 +1850,7 @@
           <w14:ligatures w14:val="none"/>
         </w:rPr>
       </w:pPr>
+      <w:proofErr w:type="spellStart"/>
       <w:r>
         <w:rPr>
           <w:rFonts w:ascii="Consolas" w:eastAsia="Times New Roman" w:hAnsi="Consolas" w:cs="Times New Roman"/>
@@ -606,7 +1861,20 @@
           <w:lang w:eastAsia="en-ID"/>
           <w14:ligatures w14:val="none"/>
         </w:rPr>
-        <w:t xml:space="preserve">success_message </w:t>
+        <w:t>success_message</w:t>
+      </w:r>
+      <w:proofErr w:type="spellEnd"/>
+      <w:r>
+        <w:rPr>
+          <w:rFonts w:ascii="Consolas" w:eastAsia="Times New Roman" w:hAnsi="Consolas" w:cs="Times New Roman"/>
+          <w:color w:val="CCCCCC"/>
+          <w:kern w:val="0"/>
+          <w:sz w:val="21"/>
+          <w:szCs w:val="21"/>
+          <w:lang w:eastAsia="en-ID"/>
+          <w14:ligatures w14:val="none"/>
+        </w:rPr>
+        <w:t xml:space="preserve"> </w:t>
       </w:r>
       <w:r>
         <w:rPr>
@@ -668,6 +1936,7 @@
         </w:rPr>
         <w:t>{</w:t>
       </w:r>
+      <w:proofErr w:type="spellStart"/>
       <w:r>
         <w:rPr>
           <w:rFonts w:ascii="Consolas" w:eastAsia="Times New Roman" w:hAnsi="Consolas" w:cs="Times New Roman"/>
@@ -680,6 +1949,7 @@
         </w:rPr>
         <w:t>dtm</w:t>
       </w:r>
+      <w:proofErr w:type="spellEnd"/>
       <w:r>
         <w:rPr>
           <w:rFonts w:ascii="Consolas" w:eastAsia="Times New Roman" w:hAnsi="Consolas" w:cs="Times New Roman"/>
@@ -743,6 +2013,7 @@
         </w:rPr>
         <w:t xml:space="preserve"> </w:t>
       </w:r>
+      <w:proofErr w:type="gramStart"/>
       <w:r>
         <w:rPr>
           <w:rFonts w:ascii="Consolas" w:eastAsia="Times New Roman" w:hAnsi="Consolas" w:cs="Times New Roman"/>
@@ -767,6 +2038,7 @@
         </w:rPr>
         <w:t>(</w:t>
       </w:r>
+      <w:proofErr w:type="gramEnd"/>
       <w:r>
         <w:rPr>
           <w:rFonts w:ascii="Consolas" w:eastAsia="Times New Roman" w:hAnsi="Consolas" w:cs="Times New Roman"/>
@@ -873,7 +2145,33 @@
           <w:lang w:eastAsia="en-ID"/>
           <w14:ligatures w14:val="none"/>
         </w:rPr>
-        <w:t>'latin'</w:t>
+        <w:t>'</w:t>
+      </w:r>
+      <w:proofErr w:type="spellStart"/>
+      <w:r>
+        <w:rPr>
+          <w:rFonts w:ascii="Consolas" w:eastAsia="Times New Roman" w:hAnsi="Consolas" w:cs="Times New Roman"/>
+          <w:color w:val="CE9178"/>
+          <w:kern w:val="0"/>
+          <w:sz w:val="21"/>
+          <w:szCs w:val="21"/>
+          <w:lang w:eastAsia="en-ID"/>
+          <w14:ligatures w14:val="none"/>
+        </w:rPr>
+        <w:t>latin</w:t>
+      </w:r>
+      <w:proofErr w:type="spellEnd"/>
+      <w:r>
+        <w:rPr>
+          <w:rFonts w:ascii="Consolas" w:eastAsia="Times New Roman" w:hAnsi="Consolas" w:cs="Times New Roman"/>
+          <w:color w:val="CE9178"/>
+          <w:kern w:val="0"/>
+          <w:sz w:val="21"/>
+          <w:szCs w:val="21"/>
+          <w:lang w:eastAsia="en-ID"/>
+          <w14:ligatures w14:val="none"/>
+        </w:rPr>
+        <w:t>'</w:t>
       </w:r>
       <w:r>
         <w:rPr>
@@ -909,7 +2207,33 @@
           <w:lang w:eastAsia="en-ID"/>
           <w14:ligatures w14:val="none"/>
         </w:rPr>
-        <w:t xml:space="preserve"> log_file:</w:t>
+        <w:t xml:space="preserve"> </w:t>
+      </w:r>
+      <w:proofErr w:type="spellStart"/>
+      <w:r>
+        <w:rPr>
+          <w:rFonts w:ascii="Consolas" w:eastAsia="Times New Roman" w:hAnsi="Consolas" w:cs="Times New Roman"/>
+          <w:color w:val="CCCCCC"/>
+          <w:kern w:val="0"/>
+          <w:sz w:val="21"/>
+          <w:szCs w:val="21"/>
+          <w:lang w:eastAsia="en-ID"/>
+          <w14:ligatures w14:val="none"/>
+        </w:rPr>
+        <w:t>log_file</w:t>
+      </w:r>
+      <w:proofErr w:type="spellEnd"/>
+      <w:r>
+        <w:rPr>
+          <w:rFonts w:ascii="Consolas" w:eastAsia="Times New Roman" w:hAnsi="Consolas" w:cs="Times New Roman"/>
+          <w:color w:val="CCCCCC"/>
+          <w:kern w:val="0"/>
+          <w:sz w:val="21"/>
+          <w:szCs w:val="21"/>
+          <w:lang w:eastAsia="en-ID"/>
+          <w14:ligatures w14:val="none"/>
+        </w:rPr>
+        <w:t>:</w:t>
       </w:r>
     </w:p>
     <w:p>
@@ -936,7 +2260,73 @@
           <w:lang w:eastAsia="en-ID"/>
           <w14:ligatures w14:val="none"/>
         </w:rPr>
-        <w:t xml:space="preserve">    log_file.write(success_message </w:t>
+        <w:t xml:space="preserve">    </w:t>
+      </w:r>
+      <w:proofErr w:type="spellStart"/>
+      <w:r>
+        <w:rPr>
+          <w:rFonts w:ascii="Consolas" w:eastAsia="Times New Roman" w:hAnsi="Consolas" w:cs="Times New Roman"/>
+          <w:color w:val="CCCCCC"/>
+          <w:kern w:val="0"/>
+          <w:sz w:val="21"/>
+          <w:szCs w:val="21"/>
+          <w:lang w:eastAsia="en-ID"/>
+          <w14:ligatures w14:val="none"/>
+        </w:rPr>
+        <w:t>log_</w:t>
+      </w:r>
+      <w:proofErr w:type="gramStart"/>
+      <w:r>
+        <w:rPr>
+          <w:rFonts w:ascii="Consolas" w:eastAsia="Times New Roman" w:hAnsi="Consolas" w:cs="Times New Roman"/>
+          <w:color w:val="CCCCCC"/>
+          <w:kern w:val="0"/>
+          <w:sz w:val="21"/>
+          <w:szCs w:val="21"/>
+          <w:lang w:eastAsia="en-ID"/>
+          <w14:ligatures w14:val="none"/>
+        </w:rPr>
+        <w:t>file.write</w:t>
+      </w:r>
+      <w:proofErr w:type="spellEnd"/>
+      <w:proofErr w:type="gramEnd"/>
+      <w:r>
+        <w:rPr>
+          <w:rFonts w:ascii="Consolas" w:eastAsia="Times New Roman" w:hAnsi="Consolas" w:cs="Times New Roman"/>
+          <w:color w:val="CCCCCC"/>
+          <w:kern w:val="0"/>
+          <w:sz w:val="21"/>
+          <w:szCs w:val="21"/>
+          <w:lang w:eastAsia="en-ID"/>
+          <w14:ligatures w14:val="none"/>
+        </w:rPr>
+        <w:t>(</w:t>
+      </w:r>
+      <w:proofErr w:type="spellStart"/>
+      <w:r>
+        <w:rPr>
+          <w:rFonts w:ascii="Consolas" w:eastAsia="Times New Roman" w:hAnsi="Consolas" w:cs="Times New Roman"/>
+          <w:color w:val="CCCCCC"/>
+          <w:kern w:val="0"/>
+          <w:sz w:val="21"/>
+          <w:szCs w:val="21"/>
+          <w:lang w:eastAsia="en-ID"/>
+          <w14:ligatures w14:val="none"/>
+        </w:rPr>
+        <w:t>success_message</w:t>
+      </w:r>
+      <w:proofErr w:type="spellEnd"/>
+      <w:r>
+        <w:rPr>
+          <w:rFonts w:ascii="Consolas" w:eastAsia="Times New Roman" w:hAnsi="Consolas" w:cs="Times New Roman"/>
+          <w:color w:val="CCCCCC"/>
+          <w:kern w:val="0"/>
+          <w:sz w:val="21"/>
+          <w:szCs w:val="21"/>
+          <w:lang w:eastAsia="en-ID"/>
+          <w14:ligatures w14:val="none"/>
+        </w:rPr>
+        <w:t xml:space="preserve"> </w:t>
       </w:r>
       <w:r>
         <w:rPr>
@@ -1014,18 +2404,134 @@
     <w:p/>
     <w:p>
       <w:r>
-        <w:lastRenderedPageBreak/>
-        <w:t>Klo foldernya gk sejajar ditambahin ../</w:t>
-      </w:r>
-    </w:p>
-    <w:p>
-      <w:r>
-        <w:t>Klo udh sejajar bisa langsung log/database_process.txt</w:t>
-      </w:r>
-    </w:p>
-    <w:p>
-      <w:r>
-        <w:t>Klo gk mau bikin di 1 folder baru bisa langsung database_process.txt</w:t>
+        <w:t xml:space="preserve">Klo </w:t>
+      </w:r>
+      <w:proofErr w:type="spellStart"/>
+      <w:r>
+        <w:t>foldernya</w:t>
+      </w:r>
+      <w:proofErr w:type="spellEnd"/>
+      <w:r>
+        <w:t xml:space="preserve"> </w:t>
+      </w:r>
+      <w:proofErr w:type="spellStart"/>
+      <w:r>
+        <w:t>gk</w:t>
+      </w:r>
+      <w:proofErr w:type="spellEnd"/>
+      <w:r>
+        <w:t xml:space="preserve"> </w:t>
+      </w:r>
+      <w:proofErr w:type="spellStart"/>
+      <w:r>
+        <w:t>sejajar</w:t>
+      </w:r>
+      <w:proofErr w:type="spellEnd"/>
+      <w:r>
+        <w:t xml:space="preserve"> </w:t>
+      </w:r>
+      <w:proofErr w:type="spellStart"/>
+      <w:r>
+        <w:t>ditambahin</w:t>
+      </w:r>
+      <w:proofErr w:type="spellEnd"/>
+      <w:proofErr w:type="gramStart"/>
+      <w:r>
+        <w:t xml:space="preserve"> ..</w:t>
+      </w:r>
+      <w:proofErr w:type="gramEnd"/>
+      <w:r>
+        <w:t>/</w:t>
+      </w:r>
+    </w:p>
+    <w:p>
+      <w:r>
+        <w:t xml:space="preserve">Klo </w:t>
+      </w:r>
+      <w:proofErr w:type="spellStart"/>
+      <w:r>
+        <w:t>udh</w:t>
+      </w:r>
+      <w:proofErr w:type="spellEnd"/>
+      <w:r>
+        <w:t xml:space="preserve"> </w:t>
+      </w:r>
+      <w:proofErr w:type="spellStart"/>
+      <w:r>
+        <w:t>sejajar</w:t>
+      </w:r>
+      <w:proofErr w:type="spellEnd"/>
+      <w:r>
+        <w:t xml:space="preserve"> </w:t>
+      </w:r>
+      <w:proofErr w:type="spellStart"/>
+      <w:r>
+        <w:t>bisa</w:t>
+      </w:r>
+      <w:proofErr w:type="spellEnd"/>
+      <w:r>
+        <w:t xml:space="preserve"> </w:t>
+      </w:r>
+      <w:proofErr w:type="spellStart"/>
+      <w:r>
+        <w:t>langsung</w:t>
+      </w:r>
+      <w:proofErr w:type="spellEnd"/>
+      <w:r>
+        <w:t xml:space="preserve"> log/database_process.txt</w:t>
+      </w:r>
+    </w:p>
+    <w:p>
+      <w:r>
+        <w:t xml:space="preserve">Klo </w:t>
+      </w:r>
+      <w:proofErr w:type="spellStart"/>
+      <w:r>
+        <w:t>gk</w:t>
+      </w:r>
+      <w:proofErr w:type="spellEnd"/>
+      <w:r>
+        <w:t xml:space="preserve"> </w:t>
+      </w:r>
+      <w:proofErr w:type="spellStart"/>
+      <w:r>
+        <w:t>mau</w:t>
+      </w:r>
+      <w:proofErr w:type="spellEnd"/>
+      <w:r>
+        <w:t xml:space="preserve"> </w:t>
+      </w:r>
+      <w:proofErr w:type="spellStart"/>
+      <w:r>
+        <w:t>bikin</w:t>
+      </w:r>
+      <w:proofErr w:type="spellEnd"/>
+      <w:r>
+        <w:t xml:space="preserve"> di 1 folder </w:t>
+      </w:r>
+      <w:proofErr w:type="spellStart"/>
+      <w:r>
+        <w:t>baru</w:t>
+      </w:r>
+      <w:proofErr w:type="spellEnd"/>
+      <w:r>
+        <w:t xml:space="preserve"> </w:t>
+      </w:r>
+      <w:proofErr w:type="spellStart"/>
+      <w:r>
+        <w:t>bisa</w:t>
+      </w:r>
+      <w:proofErr w:type="spellEnd"/>
+      <w:r>
+        <w:t xml:space="preserve"> </w:t>
+      </w:r>
+      <w:proofErr w:type="spellStart"/>
+      <w:r>
+        <w:t>langsung</w:t>
+      </w:r>
+      <w:proofErr w:type="spellEnd"/>
+      <w:r>
+        <w:t xml:space="preserve"> database_process.txt</w:t>
       </w:r>
     </w:p>
     <w:p/>
@@ -1037,57 +2543,142 @@
     </w:p>
     <w:p/>
     <w:p>
-      <w:r>
-        <w:t>mysql -u root -p</w:t>
-      </w:r>
-    </w:p>
-    <w:p>
-      <w:r>
-        <w:t>show tables</w:t>
-      </w:r>
-    </w:p>
-    <w:p>
-      <w:r>
-        <w:t>select * from users</w:t>
-      </w:r>
-    </w:p>
-    <w:p>
-      <w:r>
-        <w:t>ALTER TABLE users ADD COLUMN id INTEGER PRIMARY KEY AUTO_INCREMENT;</w:t>
-      </w:r>
+      <w:proofErr w:type="spellStart"/>
+      <w:r>
+        <w:t>mysql</w:t>
+      </w:r>
+      <w:proofErr w:type="spellEnd"/>
+      <w:r>
+        <w:t xml:space="preserve"> -u root -p</w:t>
+      </w:r>
+    </w:p>
+    <w:p>
+      <w:r>
+        <w:t xml:space="preserve">show </w:t>
+      </w:r>
+      <w:proofErr w:type="gramStart"/>
+      <w:r>
+        <w:t>tables</w:t>
+      </w:r>
+      <w:proofErr w:type="gramEnd"/>
+    </w:p>
+    <w:p>
+      <w:r>
+        <w:t xml:space="preserve">select * from </w:t>
+      </w:r>
+      <w:proofErr w:type="gramStart"/>
+      <w:r>
+        <w:t>users</w:t>
+      </w:r>
+      <w:proofErr w:type="gramEnd"/>
+    </w:p>
+    <w:p>
+      <w:r>
+        <w:t>ALTER TABLE users ADD COLUMN id INTEGER PRIMARY KEY AUTO_</w:t>
+      </w:r>
+      <w:proofErr w:type="gramStart"/>
+      <w:r>
+        <w:t>INCREMENT;</w:t>
+      </w:r>
+      <w:proofErr w:type="gramEnd"/>
     </w:p>
     <w:p/>
     <w:p>
       <w:r>
-        <w:t>ALTER TABLE hobbies rename column serial_number to name;</w:t>
-      </w:r>
+        <w:t xml:space="preserve">ALTER TABLE hobbies rename column </w:t>
+      </w:r>
+      <w:proofErr w:type="spellStart"/>
+      <w:r>
+        <w:t>serial_number</w:t>
+      </w:r>
+      <w:proofErr w:type="spellEnd"/>
+      <w:r>
+        <w:t xml:space="preserve"> to </w:t>
+      </w:r>
+      <w:proofErr w:type="gramStart"/>
+      <w:r>
+        <w:t>name;</w:t>
+      </w:r>
+      <w:proofErr w:type="gramEnd"/>
     </w:p>
     <w:p/>
     <w:p>
       <w:r>
-        <w:t>Cara untuk mengembalikan AUTO_INCREMENT:</w:t>
+        <w:t xml:space="preserve">Cara </w:t>
+      </w:r>
+      <w:proofErr w:type="spellStart"/>
+      <w:r>
+        <w:t>untuk</w:t>
+      </w:r>
+      <w:proofErr w:type="spellEnd"/>
+      <w:r>
+        <w:t xml:space="preserve"> </w:t>
+      </w:r>
+      <w:proofErr w:type="spellStart"/>
+      <w:r>
+        <w:t>mengembalikan</w:t>
+      </w:r>
+      <w:proofErr w:type="spellEnd"/>
+      <w:r>
+        <w:t xml:space="preserve"> AUTO_INCREMENT:</w:t>
       </w:r>
     </w:p>
     <w:p/>
     <w:p>
       <w:r>
-        <w:t>DELETE FROM certificates;</w:t>
-      </w:r>
-    </w:p>
-    <w:p>
-      <w:r>
-        <w:t>ALTER TABLE certificates AUTO_INCREMENT = 1;</w:t>
-      </w:r>
-    </w:p>
-    <w:p>
-      <w:r>
-        <w:t>INSERT INTO certificates (serial_number, user_id) VALUES ('0001', 1), ('0002', 2);</w:t>
-      </w:r>
-    </w:p>
-    <w:p>
-      <w:r>
-        <w:t>SELECT * FROM certificates;</w:t>
-      </w:r>
+        <w:t xml:space="preserve">DELETE FROM </w:t>
+      </w:r>
+      <w:proofErr w:type="gramStart"/>
+      <w:r>
+        <w:t>certificates;</w:t>
+      </w:r>
+      <w:proofErr w:type="gramEnd"/>
+    </w:p>
+    <w:p>
+      <w:r>
+        <w:t xml:space="preserve">ALTER TABLE certificates AUTO_INCREMENT = </w:t>
+      </w:r>
+      <w:proofErr w:type="gramStart"/>
+      <w:r>
+        <w:t>1;</w:t>
+      </w:r>
+      <w:proofErr w:type="gramEnd"/>
+    </w:p>
+    <w:p>
+      <w:r>
+        <w:t>INSERT INTO certificates (</w:t>
+      </w:r>
+      <w:proofErr w:type="spellStart"/>
+      <w:r>
+        <w:t>serial_number</w:t>
+      </w:r>
+      <w:proofErr w:type="spellEnd"/>
+      <w:r>
+        <w:t xml:space="preserve">, </w:t>
+      </w:r>
+      <w:proofErr w:type="spellStart"/>
+      <w:r>
+        <w:t>user_id</w:t>
+      </w:r>
+      <w:proofErr w:type="spellEnd"/>
+      <w:r>
+        <w:t>) VALUES ('0001', 1), ('0002', 2</w:t>
+      </w:r>
+      <w:proofErr w:type="gramStart"/>
+      <w:r>
+        <w:t>);</w:t>
+      </w:r>
+      <w:proofErr w:type="gramEnd"/>
+    </w:p>
+    <w:p>
+      <w:r>
+        <w:t xml:space="preserve">SELECT * FROM </w:t>
+      </w:r>
+      <w:proofErr w:type="gramStart"/>
+      <w:r>
+        <w:t>certificates;</w:t>
+      </w:r>
+      <w:proofErr w:type="gramEnd"/>
     </w:p>
     <w:sectPr>
       <w:pgSz w:w="11906" w:h="16838"/>

</xml_diff>